<commit_message>
adicao de modelos prisma para todas as tabelas
</commit_message>
<xml_diff>
--- a/ticketeasypro/docs/Requisitos.docx
+++ b/ticketeasypro/docs/Requisitos.docx
@@ -1,6 +1,6 @@
 
 <file path=word/document.xml><?xml version="1.0" encoding="utf-8"?>
-<w:document xmlns:wpc="http://schemas.microsoft.com/office/word/2010/wordprocessingCanvas" xmlns:cx="http://schemas.microsoft.com/office/drawing/2014/chartex" xmlns:cx1="http://schemas.microsoft.com/office/drawing/2015/9/8/chartex" xmlns:cx2="http://schemas.microsoft.com/office/drawing/2015/10/21/chartex" xmlns:cx3="http://schemas.microsoft.com/office/drawing/2016/5/9/chartex" xmlns:cx4="http://schemas.microsoft.com/office/drawing/2016/5/10/chartex" xmlns:cx5="http://schemas.microsoft.com/office/drawing/2016/5/11/chartex" xmlns:cx6="http://schemas.microsoft.com/office/drawing/2016/5/12/chartex" xmlns:cx7="http://schemas.microsoft.com/office/drawing/2016/5/13/chartex" xmlns:cx8="http://schemas.microsoft.com/office/drawing/2016/5/14/chartex" xmlns:mc="http://schemas.openxmlformats.org/markup-compatibility/2006" xmlns:aink="http://schemas.microsoft.com/office/drawing/2016/ink" xmlns:am3d="http://schemas.microsoft.com/office/drawing/2017/model3d" xmlns:o="urn:schemas-microsoft-com:office:office" xmlns:oel="http://schemas.microsoft.com/office/2019/extlst" xmlns:r="http://schemas.openxmlformats.org/officeDocument/2006/relationships" xmlns:m="http://schemas.openxmlformats.org/officeDocument/2006/math" xmlns:v="urn:schemas-microsoft-com:vml" xmlns:wp14="http://schemas.microsoft.com/office/word/2010/wordprocessingDrawing" xmlns:wp="http://schemas.openxmlformats.org/drawingml/2006/wordprocessingDrawing" xmlns:w10="urn:schemas-microsoft-com:office:word" xmlns:w="http://schemas.openxmlformats.org/wordprocessingml/2006/main" xmlns:w14="http://schemas.microsoft.com/office/word/2010/wordml" xmlns:w15="http://schemas.microsoft.com/office/word/2012/wordml" xmlns:w16cex="http://schemas.microsoft.com/office/word/2018/wordml/cex" xmlns:w16cid="http://schemas.microsoft.com/office/word/2016/wordml/cid" xmlns:w16="http://schemas.microsoft.com/office/word/2018/wordml" xmlns:w16sdtdh="http://schemas.microsoft.com/office/word/2020/wordml/sdtdatahash" xmlns:w16se="http://schemas.microsoft.com/office/word/2015/wordml/symex" xmlns:wpg="http://schemas.microsoft.com/office/word/2010/wordprocessingGroup" xmlns:wpi="http://schemas.microsoft.com/office/word/2010/wordprocessingInk" xmlns:wne="http://schemas.microsoft.com/office/word/2006/wordml" xmlns:wps="http://schemas.microsoft.com/office/word/2010/wordprocessingShape" mc:Ignorable="w14 w15 w16se w16cid w16 w16cex w16sdtdh wp14">
+<w:document xmlns:wpc="http://schemas.microsoft.com/office/word/2010/wordprocessingCanvas" xmlns:cx="http://schemas.microsoft.com/office/drawing/2014/chartex" xmlns:cx1="http://schemas.microsoft.com/office/drawing/2015/9/8/chartex" xmlns:cx2="http://schemas.microsoft.com/office/drawing/2015/10/21/chartex" xmlns:cx3="http://schemas.microsoft.com/office/drawing/2016/5/9/chartex" xmlns:cx4="http://schemas.microsoft.com/office/drawing/2016/5/10/chartex" xmlns:cx5="http://schemas.microsoft.com/office/drawing/2016/5/11/chartex" xmlns:cx6="http://schemas.microsoft.com/office/drawing/2016/5/12/chartex" xmlns:cx7="http://schemas.microsoft.com/office/drawing/2016/5/13/chartex" xmlns:cx8="http://schemas.microsoft.com/office/drawing/2016/5/14/chartex" xmlns:mc="http://schemas.openxmlformats.org/markup-compatibility/2006" xmlns:aink="http://schemas.microsoft.com/office/drawing/2016/ink" xmlns:am3d="http://schemas.microsoft.com/office/drawing/2017/model3d" xmlns:o="urn:schemas-microsoft-com:office:office" xmlns:oel="http://schemas.microsoft.com/office/2019/extlst" xmlns:r="http://schemas.openxmlformats.org/officeDocument/2006/relationships" xmlns:m="http://schemas.openxmlformats.org/officeDocument/2006/math" xmlns:v="urn:schemas-microsoft-com:vml" xmlns:wp14="http://schemas.microsoft.com/office/word/2010/wordprocessingDrawing" xmlns:wp="http://schemas.openxmlformats.org/drawingml/2006/wordprocessingDrawing" xmlns:w10="urn:schemas-microsoft-com:office:word" xmlns:w="http://schemas.openxmlformats.org/wordprocessingml/2006/main" xmlns:w14="http://schemas.microsoft.com/office/word/2010/wordml" xmlns:w15="http://schemas.microsoft.com/office/word/2012/wordml" xmlns:w16cex="http://schemas.microsoft.com/office/word/2018/wordml/cex" xmlns:w16cid="http://schemas.microsoft.com/office/word/2016/wordml/cid" xmlns:w16="http://schemas.microsoft.com/office/word/2018/wordml" xmlns:w16du="http://schemas.microsoft.com/office/word/2023/wordml/word16du" xmlns:w16sdtdh="http://schemas.microsoft.com/office/word/2020/wordml/sdtdatahash" xmlns:w16se="http://schemas.microsoft.com/office/word/2015/wordml/symex" xmlns:wpg="http://schemas.microsoft.com/office/word/2010/wordprocessingGroup" xmlns:wpi="http://schemas.microsoft.com/office/word/2010/wordprocessingInk" xmlns:wne="http://schemas.microsoft.com/office/word/2006/wordml" xmlns:wps="http://schemas.microsoft.com/office/word/2010/wordprocessingShape" mc:Ignorable="w14 w15 w16se w16cid w16 w16cex w16sdtdh w16du wp14">
   <w:body>
     <w:p>
       <w:pPr>
@@ -455,16 +455,15 @@
                 <w:spacing w:val="8"/>
                 <w:kern w:val="20"/>
               </w:rPr>
-              <w:t xml:space="preserve"> (</w:t>
+              <w:t xml:space="preserve"> (f</w:t>
             </w:r>
-            <w:proofErr w:type="spellStart"/>
             <w:r>
               <w:rPr>
                 <w:rFonts w:ascii="Palatino Linotype" w:hAnsi="Palatino Linotype" w:cs="Arial"/>
                 <w:spacing w:val="8"/>
                 <w:kern w:val="20"/>
               </w:rPr>
-              <w:t>f</w:t>
+              <w:t>l</w:t>
             </w:r>
             <w:r>
               <w:rPr>
@@ -472,35 +471,34 @@
                 <w:spacing w:val="8"/>
                 <w:kern w:val="20"/>
               </w:rPr>
-              <w:t>l</w:t>
+              <w:t>)</w:t>
             </w:r>
-            <w:proofErr w:type="spellEnd"/>
-            <w:r>
+          </w:p>
+          <w:p>
+            <w:pPr>
+              <w:pStyle w:val="PSC-TabelaItem"/>
+              <w:jc w:val="left"/>
               <w:rPr>
                 <w:rFonts w:ascii="Palatino Linotype" w:hAnsi="Palatino Linotype" w:cs="Arial"/>
                 <w:spacing w:val="8"/>
                 <w:kern w:val="20"/>
               </w:rPr>
-              <w:t>)</w:t>
-            </w:r>
-          </w:p>
-          <w:p>
-            <w:pPr>
-              <w:pStyle w:val="PSC-TabelaItem"/>
-              <w:jc w:val="left"/>
+            </w:pPr>
+            <w:r>
               <w:rPr>
                 <w:rFonts w:ascii="Palatino Linotype" w:hAnsi="Palatino Linotype" w:cs="Arial"/>
                 <w:spacing w:val="8"/>
                 <w:kern w:val="20"/>
               </w:rPr>
-            </w:pPr>
+              <w:t>Gabriel Brás</w:t>
+            </w:r>
             <w:r>
               <w:rPr>
                 <w:rFonts w:ascii="Palatino Linotype" w:hAnsi="Palatino Linotype" w:cs="Arial"/>
                 <w:spacing w:val="8"/>
                 <w:kern w:val="20"/>
               </w:rPr>
-              <w:t>Gabriel Brás</w:t>
+              <w:t xml:space="preserve"> (</w:t>
             </w:r>
             <w:r>
               <w:rPr>
@@ -508,44 +506,42 @@
                 <w:spacing w:val="8"/>
                 <w:kern w:val="20"/>
               </w:rPr>
-              <w:t xml:space="preserve"> (</w:t>
+              <w:t>gb</w:t>
             </w:r>
-            <w:proofErr w:type="spellStart"/>
             <w:r>
               <w:rPr>
                 <w:rFonts w:ascii="Palatino Linotype" w:hAnsi="Palatino Linotype" w:cs="Arial"/>
                 <w:spacing w:val="8"/>
                 <w:kern w:val="20"/>
               </w:rPr>
-              <w:t>gb</w:t>
+              <w:t>)</w:t>
             </w:r>
-            <w:proofErr w:type="spellEnd"/>
-            <w:r>
+          </w:p>
+          <w:p>
+            <w:pPr>
+              <w:pStyle w:val="PSC-TabelaItem"/>
+              <w:jc w:val="left"/>
               <w:rPr>
                 <w:rFonts w:ascii="Palatino Linotype" w:hAnsi="Palatino Linotype" w:cs="Arial"/>
                 <w:spacing w:val="8"/>
                 <w:kern w:val="20"/>
               </w:rPr>
-              <w:t>)</w:t>
-            </w:r>
-          </w:p>
-          <w:p>
-            <w:pPr>
-              <w:pStyle w:val="PSC-TabelaItem"/>
-              <w:jc w:val="left"/>
+            </w:pPr>
+            <w:r>
               <w:rPr>
                 <w:rFonts w:ascii="Palatino Linotype" w:hAnsi="Palatino Linotype" w:cs="Arial"/>
                 <w:spacing w:val="8"/>
                 <w:kern w:val="20"/>
               </w:rPr>
-            </w:pPr>
+              <w:t xml:space="preserve">Gabriel Nieri </w:t>
+            </w:r>
             <w:r>
               <w:rPr>
                 <w:rFonts w:ascii="Palatino Linotype" w:hAnsi="Palatino Linotype" w:cs="Arial"/>
                 <w:spacing w:val="8"/>
                 <w:kern w:val="20"/>
               </w:rPr>
-              <w:t xml:space="preserve">Gabriel Nieri </w:t>
+              <w:t>(</w:t>
             </w:r>
             <w:r>
               <w:rPr>
@@ -553,107 +549,34 @@
                 <w:spacing w:val="8"/>
                 <w:kern w:val="20"/>
               </w:rPr>
-              <w:t>(</w:t>
+              <w:t>gn</w:t>
             </w:r>
-            <w:proofErr w:type="spellStart"/>
             <w:r>
               <w:rPr>
                 <w:rFonts w:ascii="Palatino Linotype" w:hAnsi="Palatino Linotype" w:cs="Arial"/>
                 <w:spacing w:val="8"/>
                 <w:kern w:val="20"/>
               </w:rPr>
-              <w:t>gn</w:t>
+              <w:t>)</w:t>
             </w:r>
-            <w:proofErr w:type="spellEnd"/>
-            <w:r>
+          </w:p>
+          <w:p>
+            <w:pPr>
+              <w:pStyle w:val="PSC-TabelaItem"/>
+              <w:jc w:val="left"/>
               <w:rPr>
                 <w:rFonts w:ascii="Palatino Linotype" w:hAnsi="Palatino Linotype" w:cs="Arial"/>
                 <w:spacing w:val="8"/>
                 <w:kern w:val="20"/>
               </w:rPr>
-              <w:t>)</w:t>
-            </w:r>
-          </w:p>
-          <w:p>
-            <w:pPr>
-              <w:pStyle w:val="PSC-TabelaItem"/>
-              <w:jc w:val="left"/>
+            </w:pPr>
+            <w:r>
               <w:rPr>
                 <w:rFonts w:ascii="Palatino Linotype" w:hAnsi="Palatino Linotype" w:cs="Arial"/>
                 <w:spacing w:val="8"/>
                 <w:kern w:val="20"/>
               </w:rPr>
-            </w:pPr>
-            <w:proofErr w:type="spellStart"/>
-            <w:r>
-              <w:rPr>
-                <w:rFonts w:ascii="Palatino Linotype" w:hAnsi="Palatino Linotype" w:cs="Arial"/>
-                <w:spacing w:val="8"/>
-                <w:kern w:val="20"/>
-              </w:rPr>
-              <w:t>Thaiane</w:t>
-            </w:r>
-            <w:proofErr w:type="spellEnd"/>
-            <w:r>
-              <w:rPr>
-                <w:rFonts w:ascii="Palatino Linotype" w:hAnsi="Palatino Linotype" w:cs="Arial"/>
-                <w:spacing w:val="8"/>
-                <w:kern w:val="20"/>
-              </w:rPr>
-              <w:t xml:space="preserve"> (</w:t>
-            </w:r>
-            <w:r>
-              <w:rPr>
-                <w:rFonts w:ascii="Palatino Linotype" w:hAnsi="Palatino Linotype" w:cs="Arial"/>
-                <w:spacing w:val="8"/>
-                <w:kern w:val="20"/>
-              </w:rPr>
-              <w:t>t</w:t>
-            </w:r>
-            <w:r>
-              <w:rPr>
-                <w:rFonts w:ascii="Palatino Linotype" w:hAnsi="Palatino Linotype" w:cs="Arial"/>
-                <w:spacing w:val="8"/>
-                <w:kern w:val="20"/>
-              </w:rPr>
-              <w:t>)</w:t>
-            </w:r>
-          </w:p>
-          <w:p>
-            <w:pPr>
-              <w:pStyle w:val="PSC-TabelaItem"/>
-              <w:jc w:val="left"/>
-              <w:rPr>
-                <w:rFonts w:ascii="Palatino Linotype" w:hAnsi="Palatino Linotype" w:cs="Arial"/>
-                <w:spacing w:val="8"/>
-                <w:kern w:val="20"/>
-              </w:rPr>
-            </w:pPr>
-            <w:r>
-              <w:rPr>
-                <w:rFonts w:ascii="Palatino Linotype" w:hAnsi="Palatino Linotype" w:cs="Arial"/>
-                <w:spacing w:val="8"/>
-                <w:kern w:val="20"/>
-              </w:rPr>
-              <w:t>Luiz Otavio de Oliveira Nogueira (</w:t>
-            </w:r>
-            <w:proofErr w:type="spellStart"/>
-            <w:r>
-              <w:rPr>
-                <w:rFonts w:ascii="Palatino Linotype" w:hAnsi="Palatino Linotype" w:cs="Arial"/>
-                <w:spacing w:val="8"/>
-                <w:kern w:val="20"/>
-              </w:rPr>
-              <w:t>loon</w:t>
-            </w:r>
-            <w:proofErr w:type="spellEnd"/>
-            <w:r>
-              <w:rPr>
-                <w:rFonts w:ascii="Palatino Linotype" w:hAnsi="Palatino Linotype" w:cs="Arial"/>
-                <w:spacing w:val="8"/>
-                <w:kern w:val="20"/>
-              </w:rPr>
-              <w:t>)</w:t>
+              <w:t>Luiz Otavio de Oliveira Nogueira (loon)</w:t>
             </w:r>
           </w:p>
         </w:tc>
@@ -1015,23 +938,13 @@
                 <w:kern w:val="20"/>
               </w:rPr>
             </w:pPr>
-            <w:proofErr w:type="spellStart"/>
             <w:r>
               <w:rPr>
                 <w:rFonts w:ascii="Palatino Linotype" w:hAnsi="Palatino Linotype" w:cs="Arial"/>
                 <w:spacing w:val="8"/>
                 <w:kern w:val="20"/>
               </w:rPr>
-              <w:t>loon</w:t>
-            </w:r>
-            <w:proofErr w:type="spellEnd"/>
-            <w:r>
-              <w:rPr>
-                <w:rFonts w:ascii="Palatino Linotype" w:hAnsi="Palatino Linotype" w:cs="Arial"/>
-                <w:spacing w:val="8"/>
-                <w:kern w:val="20"/>
-              </w:rPr>
-              <w:t>,</w:t>
+              <w:t>loon,</w:t>
             </w:r>
           </w:p>
         </w:tc>
@@ -4448,23 +4361,7 @@
           <w:sz w:val="22"/>
         </w:rPr>
         <w:lastRenderedPageBreak/>
-        <w:t xml:space="preserve">Seção 3 – Requisitos Funcionais: </w:t>
-      </w:r>
-      <w:proofErr w:type="gramStart"/>
-      <w:r>
-        <w:rPr>
-          <w:rFonts w:ascii="Palatino Linotype" w:hAnsi="Palatino Linotype"/>
-          <w:sz w:val="22"/>
-        </w:rPr>
-        <w:t>especifica</w:t>
-      </w:r>
-      <w:proofErr w:type="gramEnd"/>
-      <w:r>
-        <w:rPr>
-          <w:rFonts w:ascii="Palatino Linotype" w:hAnsi="Palatino Linotype"/>
-          <w:sz w:val="22"/>
-        </w:rPr>
-        <w:t xml:space="preserve"> todos os requisitos funcionais planejados para o sistema.</w:t>
+        <w:t>Seção 3 – Requisitos Funcionais: especifica todos os requisitos funcionais planejados para o sistema.</w:t>
       </w:r>
     </w:p>
     <w:p>
@@ -4485,23 +4382,7 @@
           <w:rFonts w:ascii="Palatino Linotype" w:hAnsi="Palatino Linotype"/>
           <w:sz w:val="22"/>
         </w:rPr>
-        <w:t xml:space="preserve">Seção 4 – Requisitos Não-Funcionais: </w:t>
-      </w:r>
-      <w:proofErr w:type="gramStart"/>
-      <w:r>
-        <w:rPr>
-          <w:rFonts w:ascii="Palatino Linotype" w:hAnsi="Palatino Linotype"/>
-          <w:sz w:val="22"/>
-        </w:rPr>
-        <w:t>especifica</w:t>
-      </w:r>
-      <w:proofErr w:type="gramEnd"/>
-      <w:r>
-        <w:rPr>
-          <w:rFonts w:ascii="Palatino Linotype" w:hAnsi="Palatino Linotype"/>
-          <w:sz w:val="22"/>
-        </w:rPr>
-        <w:t xml:space="preserve"> todos os requisitos não-funcionais da primeira iteração do sistema.</w:t>
+        <w:t>Seção 4 – Requisitos Não-Funcionais: especifica todos os requisitos não-funcionais da primeira iteração do sistema.</w:t>
       </w:r>
     </w:p>
     <w:p>
@@ -5095,27 +4976,7 @@
           <w:sz w:val="22"/>
           <w:szCs w:val="22"/>
         </w:rPr>
-        <w:t xml:space="preserve">Devido </w:t>
-      </w:r>
-      <w:proofErr w:type="spellStart"/>
-      <w:r>
-        <w:rPr>
-          <w:rFonts w:ascii="Palatino Linotype" w:hAnsi="Palatino Linotype"/>
-          <w:color w:val="0000FF"/>
-          <w:sz w:val="22"/>
-          <w:szCs w:val="22"/>
-        </w:rPr>
-        <w:t>a</w:t>
-      </w:r>
-      <w:proofErr w:type="spellEnd"/>
-      <w:r>
-        <w:rPr>
-          <w:rFonts w:ascii="Palatino Linotype" w:hAnsi="Palatino Linotype"/>
-          <w:color w:val="0000FF"/>
-          <w:sz w:val="22"/>
-          <w:szCs w:val="22"/>
-        </w:rPr>
-        <w:t xml:space="preserve"> grande dimensão que o projeto pode ter, faz-se relevante definir o escopo não apenas dizendo as coisas que serão feitas, mas também deixando claro o que não fará parte do nosso escopo.</w:t>
+        <w:t>Devido a grande dimensão que o projeto pode ter, faz-se relevante definir o escopo não apenas dizendo as coisas que serão feitas, mas também deixando claro o que não fará parte do nosso escopo.</w:t>
       </w:r>
     </w:p>
     <w:p>
@@ -5643,10 +5504,10 @@
             <v:path o:extrusionok="f" gradientshapeok="t" o:connecttype="rect"/>
             <o:lock v:ext="edit" aspectratio="t"/>
           </v:shapetype>
-          <v:shape id="_x0000_i1037" type="#_x0000_t75" style="width:361.5pt;height:69pt" o:ole="">
+          <v:shape id="_x0000_i1025" type="#_x0000_t75" style="width:361.5pt;height:69pt" o:ole="">
             <v:imagedata r:id="rId10" o:title=""/>
           </v:shape>
-          <o:OLEObject Type="Embed" ProgID="PBrush" ShapeID="_x0000_i1037" DrawAspect="Content" ObjectID="_1771452371" r:id="rId11"/>
+          <o:OLEObject Type="Embed" ProgID="PBrush" ShapeID="_x0000_i1025" DrawAspect="Content" ObjectID="_1775510477" r:id="rId11"/>
         </w:object>
       </w:r>
       <w:r>
@@ -8593,25 +8454,7 @@
           <w:sz w:val="22"/>
           <w:szCs w:val="22"/>
         </w:rPr>
-        <w:t xml:space="preserve">Requisito básico para permitir que os organizadores validem a entrada dos participantes nos eventos. Tendo como entrada o </w:t>
-      </w:r>
-      <w:proofErr w:type="spellStart"/>
-      <w:r>
-        <w:rPr>
-          <w:rFonts w:ascii="Palatino Linotype" w:hAnsi="Palatino Linotype" w:cs="Segoe UI"/>
-          <w:sz w:val="22"/>
-          <w:szCs w:val="22"/>
-        </w:rPr>
-        <w:t>QRcode</w:t>
-      </w:r>
-      <w:proofErr w:type="spellEnd"/>
-      <w:r>
-        <w:rPr>
-          <w:rFonts w:ascii="Palatino Linotype" w:hAnsi="Palatino Linotype" w:cs="Segoe UI"/>
-          <w:sz w:val="22"/>
-          <w:szCs w:val="22"/>
-        </w:rPr>
-        <w:t xml:space="preserve"> do bilhete do Evento*. </w:t>
+        <w:t>Requisito básico para permitir que os organizadores validem a entrada dos participantes nos eventos. Tendo como entrada o QRcode do bilhete do Evento*. </w:t>
       </w:r>
     </w:p>
     <w:tbl>
@@ -9626,7 +9469,6 @@
         </w:rPr>
         <w:t>3</w:t>
       </w:r>
-      <w:proofErr w:type="gramStart"/>
       <w:r>
         <w:rPr>
           <w:rFonts w:ascii="Palatino Linotype" w:hAnsi="Palatino Linotype" w:cs="Segoe UI"/>
@@ -9647,20 +9489,7 @@
           <w:sz w:val="24"/>
           <w:szCs w:val="24"/>
         </w:rPr>
-        <w:t xml:space="preserve"> Cadastrar</w:t>
-      </w:r>
-      <w:proofErr w:type="gramEnd"/>
-      <w:r>
-        <w:rPr>
-          <w:rFonts w:ascii="Palatino Linotype" w:hAnsi="Palatino Linotype" w:cs="Segoe UI"/>
-          <w:b/>
-          <w:bCs/>
-          <w:i/>
-          <w:iCs/>
-          <w:sz w:val="24"/>
-          <w:szCs w:val="24"/>
-        </w:rPr>
-        <w:t xml:space="preserve"> ambiente de Eventos</w:t>
+        <w:t xml:space="preserve"> Cadastrar ambiente de Eventos</w:t>
       </w:r>
       <w:r>
         <w:rPr>
@@ -11411,7 +11240,6 @@
         <w:tab/>
         <w:t xml:space="preserve">O sistema tem que estar sempre disponível (24 horas por dia). </w:t>
       </w:r>
-      <w:proofErr w:type="gramStart"/>
       <w:r>
         <w:rPr>
           <w:rFonts w:ascii="Palatino Linotype" w:hAnsi="Palatino Linotype"/>
@@ -11420,7 +11248,6 @@
         </w:rPr>
         <w:t>FALTA !!!</w:t>
       </w:r>
-      <w:proofErr w:type="gramEnd"/>
     </w:p>
     <w:p>
       <w:pPr>
@@ -12037,71 +11864,7 @@
           <w:rFonts w:ascii="Palatino Linotype" w:hAnsi="Palatino Linotype"/>
           <w:sz w:val="22"/>
         </w:rPr>
-        <w:t xml:space="preserve">O desenvolvimento do sistema será conduzido utilizando tecnologias de ponta, com foco na eficiência e escalabilidade. No </w:t>
-      </w:r>
-      <w:proofErr w:type="spellStart"/>
-      <w:r>
-        <w:rPr>
-          <w:rFonts w:ascii="Palatino Linotype" w:hAnsi="Palatino Linotype"/>
-          <w:sz w:val="22"/>
-        </w:rPr>
-        <w:t>frontend</w:t>
-      </w:r>
-      <w:proofErr w:type="spellEnd"/>
-      <w:r>
-        <w:rPr>
-          <w:rFonts w:ascii="Palatino Linotype" w:hAnsi="Palatino Linotype"/>
-          <w:sz w:val="22"/>
-        </w:rPr>
-        <w:t xml:space="preserve">, optaremos pelo </w:t>
-      </w:r>
-      <w:proofErr w:type="spellStart"/>
-      <w:r>
-        <w:rPr>
-          <w:rFonts w:ascii="Palatino Linotype" w:hAnsi="Palatino Linotype"/>
-          <w:sz w:val="22"/>
-        </w:rPr>
-        <w:t>ReactJS</w:t>
-      </w:r>
-      <w:proofErr w:type="spellEnd"/>
-      <w:r>
-        <w:rPr>
-          <w:rFonts w:ascii="Palatino Linotype" w:hAnsi="Palatino Linotype"/>
-          <w:sz w:val="22"/>
-        </w:rPr>
-        <w:t xml:space="preserve"> para garantir uma experiência de usuário fluída e responsiva. No </w:t>
-      </w:r>
-      <w:proofErr w:type="spellStart"/>
-      <w:r>
-        <w:rPr>
-          <w:rFonts w:ascii="Palatino Linotype" w:hAnsi="Palatino Linotype"/>
-          <w:sz w:val="22"/>
-        </w:rPr>
-        <w:t>backend</w:t>
-      </w:r>
-      <w:proofErr w:type="spellEnd"/>
-      <w:r>
-        <w:rPr>
-          <w:rFonts w:ascii="Palatino Linotype" w:hAnsi="Palatino Linotype"/>
-          <w:sz w:val="22"/>
-        </w:rPr>
-        <w:t xml:space="preserve">, será adotado o </w:t>
-      </w:r>
-      <w:proofErr w:type="spellStart"/>
-      <w:r>
-        <w:rPr>
-          <w:rFonts w:ascii="Palatino Linotype" w:hAnsi="Palatino Linotype"/>
-          <w:sz w:val="22"/>
-        </w:rPr>
-        <w:t>Fastify</w:t>
-      </w:r>
-      <w:proofErr w:type="spellEnd"/>
-      <w:r>
-        <w:rPr>
-          <w:rFonts w:ascii="Palatino Linotype" w:hAnsi="Palatino Linotype"/>
-          <w:sz w:val="22"/>
-        </w:rPr>
-        <w:t>, uma estrutura leve e eficiente para lidar com requisições HTTP. Para a integração com o banco de dados PostgreSQL e para garantir uma gestão eficaz dos dados, faremos uso do Prisma, uma ferramenta moderna de mapeamento objeto-relacional (ORM). Essas escolhas tecnológicas visam garantir um desenvolvimento ágil e uma arquitetura robusta para o sistema.</w:t>
+        <w:t>O desenvolvimento do sistema será conduzido utilizando tecnologias de ponta, com foco na eficiência e escalabilidade. No frontend, optaremos pelo ReactJS para garantir uma experiência de usuário fluída e responsiva. No backend, será adotado o Fastify, uma estrutura leve e eficiente para lidar com requisições HTTP. Para a integração com o banco de dados PostgreSQL e para garantir uma gestão eficaz dos dados, faremos uso do Prisma, uma ferramenta moderna de mapeamento objeto-relacional (ORM). Essas escolhas tecnológicas visam garantir um desenvolvimento ágil e uma arquitetura robusta para o sistema.</w:t>
       </w:r>
     </w:p>
     <w:p>
@@ -16413,7 +16176,7 @@
 </file>
 
 <file path=word/endnotes.xml><?xml version="1.0" encoding="utf-8"?>
-<w:endnotes xmlns:wpc="http://schemas.microsoft.com/office/word/2010/wordprocessingCanvas" xmlns:cx="http://schemas.microsoft.com/office/drawing/2014/chartex" xmlns:cx1="http://schemas.microsoft.com/office/drawing/2015/9/8/chartex" xmlns:cx2="http://schemas.microsoft.com/office/drawing/2015/10/21/chartex" xmlns:cx3="http://schemas.microsoft.com/office/drawing/2016/5/9/chartex" xmlns:cx4="http://schemas.microsoft.com/office/drawing/2016/5/10/chartex" xmlns:cx5="http://schemas.microsoft.com/office/drawing/2016/5/11/chartex" xmlns:cx6="http://schemas.microsoft.com/office/drawing/2016/5/12/chartex" xmlns:cx7="http://schemas.microsoft.com/office/drawing/2016/5/13/chartex" xmlns:cx8="http://schemas.microsoft.com/office/drawing/2016/5/14/chartex" xmlns:mc="http://schemas.openxmlformats.org/markup-compatibility/2006" xmlns:aink="http://schemas.microsoft.com/office/drawing/2016/ink" xmlns:am3d="http://schemas.microsoft.com/office/drawing/2017/model3d" xmlns:o="urn:schemas-microsoft-com:office:office" xmlns:oel="http://schemas.microsoft.com/office/2019/extlst" xmlns:r="http://schemas.openxmlformats.org/officeDocument/2006/relationships" xmlns:m="http://schemas.openxmlformats.org/officeDocument/2006/math" xmlns:v="urn:schemas-microsoft-com:vml" xmlns:wp14="http://schemas.microsoft.com/office/word/2010/wordprocessingDrawing" xmlns:wp="http://schemas.openxmlformats.org/drawingml/2006/wordprocessingDrawing" xmlns:w10="urn:schemas-microsoft-com:office:word" xmlns:w="http://schemas.openxmlformats.org/wordprocessingml/2006/main" xmlns:w14="http://schemas.microsoft.com/office/word/2010/wordml" xmlns:w15="http://schemas.microsoft.com/office/word/2012/wordml" xmlns:w16cex="http://schemas.microsoft.com/office/word/2018/wordml/cex" xmlns:w16cid="http://schemas.microsoft.com/office/word/2016/wordml/cid" xmlns:w16="http://schemas.microsoft.com/office/word/2018/wordml" xmlns:w16sdtdh="http://schemas.microsoft.com/office/word/2020/wordml/sdtdatahash" xmlns:w16se="http://schemas.microsoft.com/office/word/2015/wordml/symex" xmlns:wpg="http://schemas.microsoft.com/office/word/2010/wordprocessingGroup" xmlns:wpi="http://schemas.microsoft.com/office/word/2010/wordprocessingInk" xmlns:wne="http://schemas.microsoft.com/office/word/2006/wordml" xmlns:wps="http://schemas.microsoft.com/office/word/2010/wordprocessingShape" mc:Ignorable="w14 w15 w16se w16cid w16 w16cex w16sdtdh wp14">
+<w:endnotes xmlns:wpc="http://schemas.microsoft.com/office/word/2010/wordprocessingCanvas" xmlns:cx="http://schemas.microsoft.com/office/drawing/2014/chartex" xmlns:cx1="http://schemas.microsoft.com/office/drawing/2015/9/8/chartex" xmlns:cx2="http://schemas.microsoft.com/office/drawing/2015/10/21/chartex" xmlns:cx3="http://schemas.microsoft.com/office/drawing/2016/5/9/chartex" xmlns:cx4="http://schemas.microsoft.com/office/drawing/2016/5/10/chartex" xmlns:cx5="http://schemas.microsoft.com/office/drawing/2016/5/11/chartex" xmlns:cx6="http://schemas.microsoft.com/office/drawing/2016/5/12/chartex" xmlns:cx7="http://schemas.microsoft.com/office/drawing/2016/5/13/chartex" xmlns:cx8="http://schemas.microsoft.com/office/drawing/2016/5/14/chartex" xmlns:mc="http://schemas.openxmlformats.org/markup-compatibility/2006" xmlns:aink="http://schemas.microsoft.com/office/drawing/2016/ink" xmlns:am3d="http://schemas.microsoft.com/office/drawing/2017/model3d" xmlns:o="urn:schemas-microsoft-com:office:office" xmlns:oel="http://schemas.microsoft.com/office/2019/extlst" xmlns:r="http://schemas.openxmlformats.org/officeDocument/2006/relationships" xmlns:m="http://schemas.openxmlformats.org/officeDocument/2006/math" xmlns:v="urn:schemas-microsoft-com:vml" xmlns:wp14="http://schemas.microsoft.com/office/word/2010/wordprocessingDrawing" xmlns:wp="http://schemas.openxmlformats.org/drawingml/2006/wordprocessingDrawing" xmlns:w10="urn:schemas-microsoft-com:office:word" xmlns:w="http://schemas.openxmlformats.org/wordprocessingml/2006/main" xmlns:w14="http://schemas.microsoft.com/office/word/2010/wordml" xmlns:w15="http://schemas.microsoft.com/office/word/2012/wordml" xmlns:w16cex="http://schemas.microsoft.com/office/word/2018/wordml/cex" xmlns:w16cid="http://schemas.microsoft.com/office/word/2016/wordml/cid" xmlns:w16="http://schemas.microsoft.com/office/word/2018/wordml" xmlns:w16du="http://schemas.microsoft.com/office/word/2023/wordml/word16du" xmlns:w16sdtdh="http://schemas.microsoft.com/office/word/2020/wordml/sdtdatahash" xmlns:w16se="http://schemas.microsoft.com/office/word/2015/wordml/symex" xmlns:wpg="http://schemas.microsoft.com/office/word/2010/wordprocessingGroup" xmlns:wpi="http://schemas.microsoft.com/office/word/2010/wordprocessingInk" xmlns:wne="http://schemas.microsoft.com/office/word/2006/wordml" xmlns:wps="http://schemas.microsoft.com/office/word/2010/wordprocessingShape" mc:Ignorable="w14 w15 w16se w16cid w16 w16cex w16sdtdh w16du wp14">
   <w:endnote w:type="separator" w:id="-1">
     <w:p>
       <w:r>
@@ -16432,7 +16195,7 @@
 </file>
 
 <file path=word/footer1.xml><?xml version="1.0" encoding="utf-8"?>
-<w:ftr xmlns:wpc="http://schemas.microsoft.com/office/word/2010/wordprocessingCanvas" xmlns:cx="http://schemas.microsoft.com/office/drawing/2014/chartex" xmlns:cx1="http://schemas.microsoft.com/office/drawing/2015/9/8/chartex" xmlns:cx2="http://schemas.microsoft.com/office/drawing/2015/10/21/chartex" xmlns:cx3="http://schemas.microsoft.com/office/drawing/2016/5/9/chartex" xmlns:cx4="http://schemas.microsoft.com/office/drawing/2016/5/10/chartex" xmlns:cx5="http://schemas.microsoft.com/office/drawing/2016/5/11/chartex" xmlns:cx6="http://schemas.microsoft.com/office/drawing/2016/5/12/chartex" xmlns:cx7="http://schemas.microsoft.com/office/drawing/2016/5/13/chartex" xmlns:cx8="http://schemas.microsoft.com/office/drawing/2016/5/14/chartex" xmlns:mc="http://schemas.openxmlformats.org/markup-compatibility/2006" xmlns:aink="http://schemas.microsoft.com/office/drawing/2016/ink" xmlns:am3d="http://schemas.microsoft.com/office/drawing/2017/model3d" xmlns:o="urn:schemas-microsoft-com:office:office" xmlns:oel="http://schemas.microsoft.com/office/2019/extlst" xmlns:r="http://schemas.openxmlformats.org/officeDocument/2006/relationships" xmlns:m="http://schemas.openxmlformats.org/officeDocument/2006/math" xmlns:v="urn:schemas-microsoft-com:vml" xmlns:wp14="http://schemas.microsoft.com/office/word/2010/wordprocessingDrawing" xmlns:wp="http://schemas.openxmlformats.org/drawingml/2006/wordprocessingDrawing" xmlns:w10="urn:schemas-microsoft-com:office:word" xmlns:w="http://schemas.openxmlformats.org/wordprocessingml/2006/main" xmlns:w14="http://schemas.microsoft.com/office/word/2010/wordml" xmlns:w15="http://schemas.microsoft.com/office/word/2012/wordml" xmlns:w16cex="http://schemas.microsoft.com/office/word/2018/wordml/cex" xmlns:w16cid="http://schemas.microsoft.com/office/word/2016/wordml/cid" xmlns:w16="http://schemas.microsoft.com/office/word/2018/wordml" xmlns:w16sdtdh="http://schemas.microsoft.com/office/word/2020/wordml/sdtdatahash" xmlns:w16se="http://schemas.microsoft.com/office/word/2015/wordml/symex" xmlns:wpg="http://schemas.microsoft.com/office/word/2010/wordprocessingGroup" xmlns:wpi="http://schemas.microsoft.com/office/word/2010/wordprocessingInk" xmlns:wne="http://schemas.microsoft.com/office/word/2006/wordml" xmlns:wps="http://schemas.microsoft.com/office/word/2010/wordprocessingShape" mc:Ignorable="w14 w15 w16se w16cid w16 w16cex w16sdtdh wp14">
+<w:ftr xmlns:wpc="http://schemas.microsoft.com/office/word/2010/wordprocessingCanvas" xmlns:cx="http://schemas.microsoft.com/office/drawing/2014/chartex" xmlns:cx1="http://schemas.microsoft.com/office/drawing/2015/9/8/chartex" xmlns:cx2="http://schemas.microsoft.com/office/drawing/2015/10/21/chartex" xmlns:cx3="http://schemas.microsoft.com/office/drawing/2016/5/9/chartex" xmlns:cx4="http://schemas.microsoft.com/office/drawing/2016/5/10/chartex" xmlns:cx5="http://schemas.microsoft.com/office/drawing/2016/5/11/chartex" xmlns:cx6="http://schemas.microsoft.com/office/drawing/2016/5/12/chartex" xmlns:cx7="http://schemas.microsoft.com/office/drawing/2016/5/13/chartex" xmlns:cx8="http://schemas.microsoft.com/office/drawing/2016/5/14/chartex" xmlns:mc="http://schemas.openxmlformats.org/markup-compatibility/2006" xmlns:aink="http://schemas.microsoft.com/office/drawing/2016/ink" xmlns:am3d="http://schemas.microsoft.com/office/drawing/2017/model3d" xmlns:o="urn:schemas-microsoft-com:office:office" xmlns:oel="http://schemas.microsoft.com/office/2019/extlst" xmlns:r="http://schemas.openxmlformats.org/officeDocument/2006/relationships" xmlns:m="http://schemas.openxmlformats.org/officeDocument/2006/math" xmlns:v="urn:schemas-microsoft-com:vml" xmlns:wp14="http://schemas.microsoft.com/office/word/2010/wordprocessingDrawing" xmlns:wp="http://schemas.openxmlformats.org/drawingml/2006/wordprocessingDrawing" xmlns:w10="urn:schemas-microsoft-com:office:word" xmlns:w="http://schemas.openxmlformats.org/wordprocessingml/2006/main" xmlns:w14="http://schemas.microsoft.com/office/word/2010/wordml" xmlns:w15="http://schemas.microsoft.com/office/word/2012/wordml" xmlns:w16cex="http://schemas.microsoft.com/office/word/2018/wordml/cex" xmlns:w16cid="http://schemas.microsoft.com/office/word/2016/wordml/cid" xmlns:w16="http://schemas.microsoft.com/office/word/2018/wordml" xmlns:w16du="http://schemas.microsoft.com/office/word/2023/wordml/word16du" xmlns:w16sdtdh="http://schemas.microsoft.com/office/word/2020/wordml/sdtdatahash" xmlns:w16se="http://schemas.microsoft.com/office/word/2015/wordml/symex" xmlns:wpg="http://schemas.microsoft.com/office/word/2010/wordprocessingGroup" xmlns:wpi="http://schemas.microsoft.com/office/word/2010/wordprocessingInk" xmlns:wne="http://schemas.microsoft.com/office/word/2006/wordml" xmlns:wps="http://schemas.microsoft.com/office/word/2010/wordprocessingShape" mc:Ignorable="w14 w15 w16se w16cid w16 w16cex w16sdtdh w16du wp14">
   <w:p>
     <w:pPr>
       <w:pStyle w:val="Rodap"/>
@@ -16470,7 +16233,7 @@
 </file>
 
 <file path=word/footer2.xml><?xml version="1.0" encoding="utf-8"?>
-<w:ftr xmlns:wpc="http://schemas.microsoft.com/office/word/2010/wordprocessingCanvas" xmlns:cx="http://schemas.microsoft.com/office/drawing/2014/chartex" xmlns:cx1="http://schemas.microsoft.com/office/drawing/2015/9/8/chartex" xmlns:cx2="http://schemas.microsoft.com/office/drawing/2015/10/21/chartex" xmlns:cx3="http://schemas.microsoft.com/office/drawing/2016/5/9/chartex" xmlns:cx4="http://schemas.microsoft.com/office/drawing/2016/5/10/chartex" xmlns:cx5="http://schemas.microsoft.com/office/drawing/2016/5/11/chartex" xmlns:cx6="http://schemas.microsoft.com/office/drawing/2016/5/12/chartex" xmlns:cx7="http://schemas.microsoft.com/office/drawing/2016/5/13/chartex" xmlns:cx8="http://schemas.microsoft.com/office/drawing/2016/5/14/chartex" xmlns:mc="http://schemas.openxmlformats.org/markup-compatibility/2006" xmlns:aink="http://schemas.microsoft.com/office/drawing/2016/ink" xmlns:am3d="http://schemas.microsoft.com/office/drawing/2017/model3d" xmlns:o="urn:schemas-microsoft-com:office:office" xmlns:oel="http://schemas.microsoft.com/office/2019/extlst" xmlns:r="http://schemas.openxmlformats.org/officeDocument/2006/relationships" xmlns:m="http://schemas.openxmlformats.org/officeDocument/2006/math" xmlns:v="urn:schemas-microsoft-com:vml" xmlns:wp14="http://schemas.microsoft.com/office/word/2010/wordprocessingDrawing" xmlns:wp="http://schemas.openxmlformats.org/drawingml/2006/wordprocessingDrawing" xmlns:w10="urn:schemas-microsoft-com:office:word" xmlns:w="http://schemas.openxmlformats.org/wordprocessingml/2006/main" xmlns:w14="http://schemas.microsoft.com/office/word/2010/wordml" xmlns:w15="http://schemas.microsoft.com/office/word/2012/wordml" xmlns:w16cex="http://schemas.microsoft.com/office/word/2018/wordml/cex" xmlns:w16cid="http://schemas.microsoft.com/office/word/2016/wordml/cid" xmlns:w16="http://schemas.microsoft.com/office/word/2018/wordml" xmlns:w16sdtdh="http://schemas.microsoft.com/office/word/2020/wordml/sdtdatahash" xmlns:w16se="http://schemas.microsoft.com/office/word/2015/wordml/symex" xmlns:wpg="http://schemas.microsoft.com/office/word/2010/wordprocessingGroup" xmlns:wpi="http://schemas.microsoft.com/office/word/2010/wordprocessingInk" xmlns:wne="http://schemas.microsoft.com/office/word/2006/wordml" xmlns:wps="http://schemas.microsoft.com/office/word/2010/wordprocessingShape" mc:Ignorable="w14 w15 w16se w16cid w16 w16cex w16sdtdh wp14">
+<w:ftr xmlns:wpc="http://schemas.microsoft.com/office/word/2010/wordprocessingCanvas" xmlns:cx="http://schemas.microsoft.com/office/drawing/2014/chartex" xmlns:cx1="http://schemas.microsoft.com/office/drawing/2015/9/8/chartex" xmlns:cx2="http://schemas.microsoft.com/office/drawing/2015/10/21/chartex" xmlns:cx3="http://schemas.microsoft.com/office/drawing/2016/5/9/chartex" xmlns:cx4="http://schemas.microsoft.com/office/drawing/2016/5/10/chartex" xmlns:cx5="http://schemas.microsoft.com/office/drawing/2016/5/11/chartex" xmlns:cx6="http://schemas.microsoft.com/office/drawing/2016/5/12/chartex" xmlns:cx7="http://schemas.microsoft.com/office/drawing/2016/5/13/chartex" xmlns:cx8="http://schemas.microsoft.com/office/drawing/2016/5/14/chartex" xmlns:mc="http://schemas.openxmlformats.org/markup-compatibility/2006" xmlns:aink="http://schemas.microsoft.com/office/drawing/2016/ink" xmlns:am3d="http://schemas.microsoft.com/office/drawing/2017/model3d" xmlns:o="urn:schemas-microsoft-com:office:office" xmlns:oel="http://schemas.microsoft.com/office/2019/extlst" xmlns:r="http://schemas.openxmlformats.org/officeDocument/2006/relationships" xmlns:m="http://schemas.openxmlformats.org/officeDocument/2006/math" xmlns:v="urn:schemas-microsoft-com:vml" xmlns:wp14="http://schemas.microsoft.com/office/word/2010/wordprocessingDrawing" xmlns:wp="http://schemas.openxmlformats.org/drawingml/2006/wordprocessingDrawing" xmlns:w10="urn:schemas-microsoft-com:office:word" xmlns:w="http://schemas.openxmlformats.org/wordprocessingml/2006/main" xmlns:w14="http://schemas.microsoft.com/office/word/2010/wordml" xmlns:w15="http://schemas.microsoft.com/office/word/2012/wordml" xmlns:w16cex="http://schemas.microsoft.com/office/word/2018/wordml/cex" xmlns:w16cid="http://schemas.microsoft.com/office/word/2016/wordml/cid" xmlns:w16="http://schemas.microsoft.com/office/word/2018/wordml" xmlns:w16du="http://schemas.microsoft.com/office/word/2023/wordml/word16du" xmlns:w16sdtdh="http://schemas.microsoft.com/office/word/2020/wordml/sdtdatahash" xmlns:w16se="http://schemas.microsoft.com/office/word/2015/wordml/symex" xmlns:wpg="http://schemas.microsoft.com/office/word/2010/wordprocessingGroup" xmlns:wpi="http://schemas.microsoft.com/office/word/2010/wordprocessingInk" xmlns:wne="http://schemas.microsoft.com/office/word/2006/wordml" xmlns:wps="http://schemas.microsoft.com/office/word/2010/wordprocessingShape" mc:Ignorable="w14 w15 w16se w16cid w16 w16cex w16sdtdh w16du wp14">
   <w:tbl>
     <w:tblPr>
       <w:tblW w:w="0" w:type="auto"/>
@@ -16659,7 +16422,7 @@
 </file>
 
 <file path=word/footer3.xml><?xml version="1.0" encoding="utf-8"?>
-<w:ftr xmlns:wpc="http://schemas.microsoft.com/office/word/2010/wordprocessingCanvas" xmlns:cx="http://schemas.microsoft.com/office/drawing/2014/chartex" xmlns:cx1="http://schemas.microsoft.com/office/drawing/2015/9/8/chartex" xmlns:cx2="http://schemas.microsoft.com/office/drawing/2015/10/21/chartex" xmlns:cx3="http://schemas.microsoft.com/office/drawing/2016/5/9/chartex" xmlns:cx4="http://schemas.microsoft.com/office/drawing/2016/5/10/chartex" xmlns:cx5="http://schemas.microsoft.com/office/drawing/2016/5/11/chartex" xmlns:cx6="http://schemas.microsoft.com/office/drawing/2016/5/12/chartex" xmlns:cx7="http://schemas.microsoft.com/office/drawing/2016/5/13/chartex" xmlns:cx8="http://schemas.microsoft.com/office/drawing/2016/5/14/chartex" xmlns:mc="http://schemas.openxmlformats.org/markup-compatibility/2006" xmlns:aink="http://schemas.microsoft.com/office/drawing/2016/ink" xmlns:am3d="http://schemas.microsoft.com/office/drawing/2017/model3d" xmlns:o="urn:schemas-microsoft-com:office:office" xmlns:oel="http://schemas.microsoft.com/office/2019/extlst" xmlns:r="http://schemas.openxmlformats.org/officeDocument/2006/relationships" xmlns:m="http://schemas.openxmlformats.org/officeDocument/2006/math" xmlns:v="urn:schemas-microsoft-com:vml" xmlns:wp14="http://schemas.microsoft.com/office/word/2010/wordprocessingDrawing" xmlns:wp="http://schemas.openxmlformats.org/drawingml/2006/wordprocessingDrawing" xmlns:w10="urn:schemas-microsoft-com:office:word" xmlns:w="http://schemas.openxmlformats.org/wordprocessingml/2006/main" xmlns:w14="http://schemas.microsoft.com/office/word/2010/wordml" xmlns:w15="http://schemas.microsoft.com/office/word/2012/wordml" xmlns:w16cex="http://schemas.microsoft.com/office/word/2018/wordml/cex" xmlns:w16cid="http://schemas.microsoft.com/office/word/2016/wordml/cid" xmlns:w16="http://schemas.microsoft.com/office/word/2018/wordml" xmlns:w16sdtdh="http://schemas.microsoft.com/office/word/2020/wordml/sdtdatahash" xmlns:w16se="http://schemas.microsoft.com/office/word/2015/wordml/symex" xmlns:wpg="http://schemas.microsoft.com/office/word/2010/wordprocessingGroup" xmlns:wpi="http://schemas.microsoft.com/office/word/2010/wordprocessingInk" xmlns:wne="http://schemas.microsoft.com/office/word/2006/wordml" xmlns:wps="http://schemas.microsoft.com/office/word/2010/wordprocessingShape" mc:Ignorable="w14 w15 w16se w16cid w16 w16cex w16sdtdh wp14">
+<w:ftr xmlns:wpc="http://schemas.microsoft.com/office/word/2010/wordprocessingCanvas" xmlns:cx="http://schemas.microsoft.com/office/drawing/2014/chartex" xmlns:cx1="http://schemas.microsoft.com/office/drawing/2015/9/8/chartex" xmlns:cx2="http://schemas.microsoft.com/office/drawing/2015/10/21/chartex" xmlns:cx3="http://schemas.microsoft.com/office/drawing/2016/5/9/chartex" xmlns:cx4="http://schemas.microsoft.com/office/drawing/2016/5/10/chartex" xmlns:cx5="http://schemas.microsoft.com/office/drawing/2016/5/11/chartex" xmlns:cx6="http://schemas.microsoft.com/office/drawing/2016/5/12/chartex" xmlns:cx7="http://schemas.microsoft.com/office/drawing/2016/5/13/chartex" xmlns:cx8="http://schemas.microsoft.com/office/drawing/2016/5/14/chartex" xmlns:mc="http://schemas.openxmlformats.org/markup-compatibility/2006" xmlns:aink="http://schemas.microsoft.com/office/drawing/2016/ink" xmlns:am3d="http://schemas.microsoft.com/office/drawing/2017/model3d" xmlns:o="urn:schemas-microsoft-com:office:office" xmlns:oel="http://schemas.microsoft.com/office/2019/extlst" xmlns:r="http://schemas.openxmlformats.org/officeDocument/2006/relationships" xmlns:m="http://schemas.openxmlformats.org/officeDocument/2006/math" xmlns:v="urn:schemas-microsoft-com:vml" xmlns:wp14="http://schemas.microsoft.com/office/word/2010/wordprocessingDrawing" xmlns:wp="http://schemas.openxmlformats.org/drawingml/2006/wordprocessingDrawing" xmlns:w10="urn:schemas-microsoft-com:office:word" xmlns:w="http://schemas.openxmlformats.org/wordprocessingml/2006/main" xmlns:w14="http://schemas.microsoft.com/office/word/2010/wordml" xmlns:w15="http://schemas.microsoft.com/office/word/2012/wordml" xmlns:w16cex="http://schemas.microsoft.com/office/word/2018/wordml/cex" xmlns:w16cid="http://schemas.microsoft.com/office/word/2016/wordml/cid" xmlns:w16="http://schemas.microsoft.com/office/word/2018/wordml" xmlns:w16du="http://schemas.microsoft.com/office/word/2023/wordml/word16du" xmlns:w16sdtdh="http://schemas.microsoft.com/office/word/2020/wordml/sdtdatahash" xmlns:w16se="http://schemas.microsoft.com/office/word/2015/wordml/symex" xmlns:wpg="http://schemas.microsoft.com/office/word/2010/wordprocessingGroup" xmlns:wpi="http://schemas.microsoft.com/office/word/2010/wordprocessingInk" xmlns:wne="http://schemas.microsoft.com/office/word/2006/wordml" xmlns:wps="http://schemas.microsoft.com/office/word/2010/wordprocessingShape" mc:Ignorable="w14 w15 w16se w16cid w16 w16cex w16sdtdh w16du wp14">
   <w:p>
     <w:pPr>
       <w:pStyle w:val="Rodap"/>
@@ -16669,7 +16432,7 @@
 </file>
 
 <file path=word/footer4.xml><?xml version="1.0" encoding="utf-8"?>
-<w:ftr xmlns:wpc="http://schemas.microsoft.com/office/word/2010/wordprocessingCanvas" xmlns:cx="http://schemas.microsoft.com/office/drawing/2014/chartex" xmlns:cx1="http://schemas.microsoft.com/office/drawing/2015/9/8/chartex" xmlns:cx2="http://schemas.microsoft.com/office/drawing/2015/10/21/chartex" xmlns:cx3="http://schemas.microsoft.com/office/drawing/2016/5/9/chartex" xmlns:cx4="http://schemas.microsoft.com/office/drawing/2016/5/10/chartex" xmlns:cx5="http://schemas.microsoft.com/office/drawing/2016/5/11/chartex" xmlns:cx6="http://schemas.microsoft.com/office/drawing/2016/5/12/chartex" xmlns:cx7="http://schemas.microsoft.com/office/drawing/2016/5/13/chartex" xmlns:cx8="http://schemas.microsoft.com/office/drawing/2016/5/14/chartex" xmlns:mc="http://schemas.openxmlformats.org/markup-compatibility/2006" xmlns:aink="http://schemas.microsoft.com/office/drawing/2016/ink" xmlns:am3d="http://schemas.microsoft.com/office/drawing/2017/model3d" xmlns:o="urn:schemas-microsoft-com:office:office" xmlns:oel="http://schemas.microsoft.com/office/2019/extlst" xmlns:r="http://schemas.openxmlformats.org/officeDocument/2006/relationships" xmlns:m="http://schemas.openxmlformats.org/officeDocument/2006/math" xmlns:v="urn:schemas-microsoft-com:vml" xmlns:wp14="http://schemas.microsoft.com/office/word/2010/wordprocessingDrawing" xmlns:wp="http://schemas.openxmlformats.org/drawingml/2006/wordprocessingDrawing" xmlns:w10="urn:schemas-microsoft-com:office:word" xmlns:w="http://schemas.openxmlformats.org/wordprocessingml/2006/main" xmlns:w14="http://schemas.microsoft.com/office/word/2010/wordml" xmlns:w15="http://schemas.microsoft.com/office/word/2012/wordml" xmlns:w16cex="http://schemas.microsoft.com/office/word/2018/wordml/cex" xmlns:w16cid="http://schemas.microsoft.com/office/word/2016/wordml/cid" xmlns:w16="http://schemas.microsoft.com/office/word/2018/wordml" xmlns:w16sdtdh="http://schemas.microsoft.com/office/word/2020/wordml/sdtdatahash" xmlns:w16se="http://schemas.microsoft.com/office/word/2015/wordml/symex" xmlns:wpg="http://schemas.microsoft.com/office/word/2010/wordprocessingGroup" xmlns:wpi="http://schemas.microsoft.com/office/word/2010/wordprocessingInk" xmlns:wne="http://schemas.microsoft.com/office/word/2006/wordml" xmlns:wps="http://schemas.microsoft.com/office/word/2010/wordprocessingShape" mc:Ignorable="w14 w15 w16se w16cid w16 w16cex w16sdtdh wp14">
+<w:ftr xmlns:wpc="http://schemas.microsoft.com/office/word/2010/wordprocessingCanvas" xmlns:cx="http://schemas.microsoft.com/office/drawing/2014/chartex" xmlns:cx1="http://schemas.microsoft.com/office/drawing/2015/9/8/chartex" xmlns:cx2="http://schemas.microsoft.com/office/drawing/2015/10/21/chartex" xmlns:cx3="http://schemas.microsoft.com/office/drawing/2016/5/9/chartex" xmlns:cx4="http://schemas.microsoft.com/office/drawing/2016/5/10/chartex" xmlns:cx5="http://schemas.microsoft.com/office/drawing/2016/5/11/chartex" xmlns:cx6="http://schemas.microsoft.com/office/drawing/2016/5/12/chartex" xmlns:cx7="http://schemas.microsoft.com/office/drawing/2016/5/13/chartex" xmlns:cx8="http://schemas.microsoft.com/office/drawing/2016/5/14/chartex" xmlns:mc="http://schemas.openxmlformats.org/markup-compatibility/2006" xmlns:aink="http://schemas.microsoft.com/office/drawing/2016/ink" xmlns:am3d="http://schemas.microsoft.com/office/drawing/2017/model3d" xmlns:o="urn:schemas-microsoft-com:office:office" xmlns:oel="http://schemas.microsoft.com/office/2019/extlst" xmlns:r="http://schemas.openxmlformats.org/officeDocument/2006/relationships" xmlns:m="http://schemas.openxmlformats.org/officeDocument/2006/math" xmlns:v="urn:schemas-microsoft-com:vml" xmlns:wp14="http://schemas.microsoft.com/office/word/2010/wordprocessingDrawing" xmlns:wp="http://schemas.openxmlformats.org/drawingml/2006/wordprocessingDrawing" xmlns:w10="urn:schemas-microsoft-com:office:word" xmlns:w="http://schemas.openxmlformats.org/wordprocessingml/2006/main" xmlns:w14="http://schemas.microsoft.com/office/word/2010/wordml" xmlns:w15="http://schemas.microsoft.com/office/word/2012/wordml" xmlns:w16cex="http://schemas.microsoft.com/office/word/2018/wordml/cex" xmlns:w16cid="http://schemas.microsoft.com/office/word/2016/wordml/cid" xmlns:w16="http://schemas.microsoft.com/office/word/2018/wordml" xmlns:w16du="http://schemas.microsoft.com/office/word/2023/wordml/word16du" xmlns:w16sdtdh="http://schemas.microsoft.com/office/word/2020/wordml/sdtdatahash" xmlns:w16se="http://schemas.microsoft.com/office/word/2015/wordml/symex" xmlns:wpg="http://schemas.microsoft.com/office/word/2010/wordprocessingGroup" xmlns:wpi="http://schemas.microsoft.com/office/word/2010/wordprocessingInk" xmlns:wne="http://schemas.microsoft.com/office/word/2006/wordml" xmlns:wps="http://schemas.microsoft.com/office/word/2010/wordprocessingShape" mc:Ignorable="w14 w15 w16se w16cid w16 w16cex w16sdtdh w16du wp14">
   <w:tbl>
     <w:tblPr>
       <w:tblW w:w="0" w:type="auto"/>
@@ -16732,19 +16495,11 @@
               <w:rFonts w:ascii="Palatino Linotype" w:hAnsi="Palatino Linotype"/>
             </w:rPr>
           </w:pPr>
-          <w:proofErr w:type="spellStart"/>
           <w:r>
             <w:rPr>
               <w:rFonts w:ascii="Palatino Linotype" w:hAnsi="Palatino Linotype"/>
             </w:rPr>
-            <w:t>TempCorporation</w:t>
-          </w:r>
-          <w:proofErr w:type="spellEnd"/>
-          <w:r>
-            <w:rPr>
-              <w:rFonts w:ascii="Palatino Linotype" w:hAnsi="Palatino Linotype"/>
-            </w:rPr>
-            <w:t>©</w:t>
+            <w:t>TempCorporation©</w:t>
           </w:r>
         </w:p>
       </w:tc>
@@ -16765,19 +16520,11 @@
               <w:rFonts w:ascii="Palatino Linotype" w:hAnsi="Palatino Linotype"/>
             </w:rPr>
           </w:pPr>
-          <w:proofErr w:type="gramStart"/>
           <w:r>
             <w:rPr>
               <w:rFonts w:ascii="Palatino Linotype" w:hAnsi="Palatino Linotype"/>
             </w:rPr>
-            <w:t>Pagina</w:t>
-          </w:r>
-          <w:proofErr w:type="gramEnd"/>
-          <w:r>
-            <w:rPr>
-              <w:rFonts w:ascii="Palatino Linotype" w:hAnsi="Palatino Linotype"/>
-            </w:rPr>
-            <w:t xml:space="preserve"> </w:t>
+            <w:t xml:space="preserve">Pagina </w:t>
           </w:r>
           <w:r>
             <w:rPr>
@@ -16868,7 +16615,7 @@
 </file>
 
 <file path=word/footer5.xml><?xml version="1.0" encoding="utf-8"?>
-<w:ftr xmlns:wpc="http://schemas.microsoft.com/office/word/2010/wordprocessingCanvas" xmlns:cx="http://schemas.microsoft.com/office/drawing/2014/chartex" xmlns:cx1="http://schemas.microsoft.com/office/drawing/2015/9/8/chartex" xmlns:cx2="http://schemas.microsoft.com/office/drawing/2015/10/21/chartex" xmlns:cx3="http://schemas.microsoft.com/office/drawing/2016/5/9/chartex" xmlns:cx4="http://schemas.microsoft.com/office/drawing/2016/5/10/chartex" xmlns:cx5="http://schemas.microsoft.com/office/drawing/2016/5/11/chartex" xmlns:cx6="http://schemas.microsoft.com/office/drawing/2016/5/12/chartex" xmlns:cx7="http://schemas.microsoft.com/office/drawing/2016/5/13/chartex" xmlns:cx8="http://schemas.microsoft.com/office/drawing/2016/5/14/chartex" xmlns:mc="http://schemas.openxmlformats.org/markup-compatibility/2006" xmlns:aink="http://schemas.microsoft.com/office/drawing/2016/ink" xmlns:am3d="http://schemas.microsoft.com/office/drawing/2017/model3d" xmlns:o="urn:schemas-microsoft-com:office:office" xmlns:oel="http://schemas.microsoft.com/office/2019/extlst" xmlns:r="http://schemas.openxmlformats.org/officeDocument/2006/relationships" xmlns:m="http://schemas.openxmlformats.org/officeDocument/2006/math" xmlns:v="urn:schemas-microsoft-com:vml" xmlns:wp14="http://schemas.microsoft.com/office/word/2010/wordprocessingDrawing" xmlns:wp="http://schemas.openxmlformats.org/drawingml/2006/wordprocessingDrawing" xmlns:w10="urn:schemas-microsoft-com:office:word" xmlns:w="http://schemas.openxmlformats.org/wordprocessingml/2006/main" xmlns:w14="http://schemas.microsoft.com/office/word/2010/wordml" xmlns:w15="http://schemas.microsoft.com/office/word/2012/wordml" xmlns:w16cex="http://schemas.microsoft.com/office/word/2018/wordml/cex" xmlns:w16cid="http://schemas.microsoft.com/office/word/2016/wordml/cid" xmlns:w16="http://schemas.microsoft.com/office/word/2018/wordml" xmlns:w16sdtdh="http://schemas.microsoft.com/office/word/2020/wordml/sdtdatahash" xmlns:w16se="http://schemas.microsoft.com/office/word/2015/wordml/symex" xmlns:wpg="http://schemas.microsoft.com/office/word/2010/wordprocessingGroup" xmlns:wpi="http://schemas.microsoft.com/office/word/2010/wordprocessingInk" xmlns:wne="http://schemas.microsoft.com/office/word/2006/wordml" xmlns:wps="http://schemas.microsoft.com/office/word/2010/wordprocessingShape" mc:Ignorable="w14 w15 w16se w16cid w16 w16cex w16sdtdh wp14">
+<w:ftr xmlns:wpc="http://schemas.microsoft.com/office/word/2010/wordprocessingCanvas" xmlns:cx="http://schemas.microsoft.com/office/drawing/2014/chartex" xmlns:cx1="http://schemas.microsoft.com/office/drawing/2015/9/8/chartex" xmlns:cx2="http://schemas.microsoft.com/office/drawing/2015/10/21/chartex" xmlns:cx3="http://schemas.microsoft.com/office/drawing/2016/5/9/chartex" xmlns:cx4="http://schemas.microsoft.com/office/drawing/2016/5/10/chartex" xmlns:cx5="http://schemas.microsoft.com/office/drawing/2016/5/11/chartex" xmlns:cx6="http://schemas.microsoft.com/office/drawing/2016/5/12/chartex" xmlns:cx7="http://schemas.microsoft.com/office/drawing/2016/5/13/chartex" xmlns:cx8="http://schemas.microsoft.com/office/drawing/2016/5/14/chartex" xmlns:mc="http://schemas.openxmlformats.org/markup-compatibility/2006" xmlns:aink="http://schemas.microsoft.com/office/drawing/2016/ink" xmlns:am3d="http://schemas.microsoft.com/office/drawing/2017/model3d" xmlns:o="urn:schemas-microsoft-com:office:office" xmlns:oel="http://schemas.microsoft.com/office/2019/extlst" xmlns:r="http://schemas.openxmlformats.org/officeDocument/2006/relationships" xmlns:m="http://schemas.openxmlformats.org/officeDocument/2006/math" xmlns:v="urn:schemas-microsoft-com:vml" xmlns:wp14="http://schemas.microsoft.com/office/word/2010/wordprocessingDrawing" xmlns:wp="http://schemas.openxmlformats.org/drawingml/2006/wordprocessingDrawing" xmlns:w10="urn:schemas-microsoft-com:office:word" xmlns:w="http://schemas.openxmlformats.org/wordprocessingml/2006/main" xmlns:w14="http://schemas.microsoft.com/office/word/2010/wordml" xmlns:w15="http://schemas.microsoft.com/office/word/2012/wordml" xmlns:w16cex="http://schemas.microsoft.com/office/word/2018/wordml/cex" xmlns:w16cid="http://schemas.microsoft.com/office/word/2016/wordml/cid" xmlns:w16="http://schemas.microsoft.com/office/word/2018/wordml" xmlns:w16du="http://schemas.microsoft.com/office/word/2023/wordml/word16du" xmlns:w16sdtdh="http://schemas.microsoft.com/office/word/2020/wordml/sdtdatahash" xmlns:w16se="http://schemas.microsoft.com/office/word/2015/wordml/symex" xmlns:wpg="http://schemas.microsoft.com/office/word/2010/wordprocessingGroup" xmlns:wpi="http://schemas.microsoft.com/office/word/2010/wordprocessingInk" xmlns:wne="http://schemas.microsoft.com/office/word/2006/wordml" xmlns:wps="http://schemas.microsoft.com/office/word/2010/wordprocessingShape" mc:Ignorable="w14 w15 w16se w16cid w16 w16cex w16sdtdh w16du wp14">
   <w:p>
     <w:pPr>
       <w:pStyle w:val="Rodap"/>
@@ -16878,7 +16625,7 @@
 </file>
 
 <file path=word/footnotes.xml><?xml version="1.0" encoding="utf-8"?>
-<w:footnotes xmlns:wpc="http://schemas.microsoft.com/office/word/2010/wordprocessingCanvas" xmlns:cx="http://schemas.microsoft.com/office/drawing/2014/chartex" xmlns:cx1="http://schemas.microsoft.com/office/drawing/2015/9/8/chartex" xmlns:cx2="http://schemas.microsoft.com/office/drawing/2015/10/21/chartex" xmlns:cx3="http://schemas.microsoft.com/office/drawing/2016/5/9/chartex" xmlns:cx4="http://schemas.microsoft.com/office/drawing/2016/5/10/chartex" xmlns:cx5="http://schemas.microsoft.com/office/drawing/2016/5/11/chartex" xmlns:cx6="http://schemas.microsoft.com/office/drawing/2016/5/12/chartex" xmlns:cx7="http://schemas.microsoft.com/office/drawing/2016/5/13/chartex" xmlns:cx8="http://schemas.microsoft.com/office/drawing/2016/5/14/chartex" xmlns:mc="http://schemas.openxmlformats.org/markup-compatibility/2006" xmlns:aink="http://schemas.microsoft.com/office/drawing/2016/ink" xmlns:am3d="http://schemas.microsoft.com/office/drawing/2017/model3d" xmlns:o="urn:schemas-microsoft-com:office:office" xmlns:oel="http://schemas.microsoft.com/office/2019/extlst" xmlns:r="http://schemas.openxmlformats.org/officeDocument/2006/relationships" xmlns:m="http://schemas.openxmlformats.org/officeDocument/2006/math" xmlns:v="urn:schemas-microsoft-com:vml" xmlns:wp14="http://schemas.microsoft.com/office/word/2010/wordprocessingDrawing" xmlns:wp="http://schemas.openxmlformats.org/drawingml/2006/wordprocessingDrawing" xmlns:w10="urn:schemas-microsoft-com:office:word" xmlns:w="http://schemas.openxmlformats.org/wordprocessingml/2006/main" xmlns:w14="http://schemas.microsoft.com/office/word/2010/wordml" xmlns:w15="http://schemas.microsoft.com/office/word/2012/wordml" xmlns:w16cex="http://schemas.microsoft.com/office/word/2018/wordml/cex" xmlns:w16cid="http://schemas.microsoft.com/office/word/2016/wordml/cid" xmlns:w16="http://schemas.microsoft.com/office/word/2018/wordml" xmlns:w16sdtdh="http://schemas.microsoft.com/office/word/2020/wordml/sdtdatahash" xmlns:w16se="http://schemas.microsoft.com/office/word/2015/wordml/symex" xmlns:wpg="http://schemas.microsoft.com/office/word/2010/wordprocessingGroup" xmlns:wpi="http://schemas.microsoft.com/office/word/2010/wordprocessingInk" xmlns:wne="http://schemas.microsoft.com/office/word/2006/wordml" xmlns:wps="http://schemas.microsoft.com/office/word/2010/wordprocessingShape" mc:Ignorable="w14 w15 w16se w16cid w16 w16cex w16sdtdh wp14">
+<w:footnotes xmlns:wpc="http://schemas.microsoft.com/office/word/2010/wordprocessingCanvas" xmlns:cx="http://schemas.microsoft.com/office/drawing/2014/chartex" xmlns:cx1="http://schemas.microsoft.com/office/drawing/2015/9/8/chartex" xmlns:cx2="http://schemas.microsoft.com/office/drawing/2015/10/21/chartex" xmlns:cx3="http://schemas.microsoft.com/office/drawing/2016/5/9/chartex" xmlns:cx4="http://schemas.microsoft.com/office/drawing/2016/5/10/chartex" xmlns:cx5="http://schemas.microsoft.com/office/drawing/2016/5/11/chartex" xmlns:cx6="http://schemas.microsoft.com/office/drawing/2016/5/12/chartex" xmlns:cx7="http://schemas.microsoft.com/office/drawing/2016/5/13/chartex" xmlns:cx8="http://schemas.microsoft.com/office/drawing/2016/5/14/chartex" xmlns:mc="http://schemas.openxmlformats.org/markup-compatibility/2006" xmlns:aink="http://schemas.microsoft.com/office/drawing/2016/ink" xmlns:am3d="http://schemas.microsoft.com/office/drawing/2017/model3d" xmlns:o="urn:schemas-microsoft-com:office:office" xmlns:oel="http://schemas.microsoft.com/office/2019/extlst" xmlns:r="http://schemas.openxmlformats.org/officeDocument/2006/relationships" xmlns:m="http://schemas.openxmlformats.org/officeDocument/2006/math" xmlns:v="urn:schemas-microsoft-com:vml" xmlns:wp14="http://schemas.microsoft.com/office/word/2010/wordprocessingDrawing" xmlns:wp="http://schemas.openxmlformats.org/drawingml/2006/wordprocessingDrawing" xmlns:w10="urn:schemas-microsoft-com:office:word" xmlns:w="http://schemas.openxmlformats.org/wordprocessingml/2006/main" xmlns:w14="http://schemas.microsoft.com/office/word/2010/wordml" xmlns:w15="http://schemas.microsoft.com/office/word/2012/wordml" xmlns:w16cex="http://schemas.microsoft.com/office/word/2018/wordml/cex" xmlns:w16cid="http://schemas.microsoft.com/office/word/2016/wordml/cid" xmlns:w16="http://schemas.microsoft.com/office/word/2018/wordml" xmlns:w16du="http://schemas.microsoft.com/office/word/2023/wordml/word16du" xmlns:w16sdtdh="http://schemas.microsoft.com/office/word/2020/wordml/sdtdatahash" xmlns:w16se="http://schemas.microsoft.com/office/word/2015/wordml/symex" xmlns:wpg="http://schemas.microsoft.com/office/word/2010/wordprocessingGroup" xmlns:wpi="http://schemas.microsoft.com/office/word/2010/wordprocessingInk" xmlns:wne="http://schemas.microsoft.com/office/word/2006/wordml" xmlns:wps="http://schemas.microsoft.com/office/word/2010/wordprocessingShape" mc:Ignorable="w14 w15 w16se w16cid w16 w16cex w16sdtdh w16du wp14">
   <w:footnote w:type="separator" w:id="-1">
     <w:p>
       <w:r>
@@ -16897,7 +16644,7 @@
 </file>
 
 <file path=word/header1.xml><?xml version="1.0" encoding="utf-8"?>
-<w:hdr xmlns:wpc="http://schemas.microsoft.com/office/word/2010/wordprocessingCanvas" xmlns:cx="http://schemas.microsoft.com/office/drawing/2014/chartex" xmlns:cx1="http://schemas.microsoft.com/office/drawing/2015/9/8/chartex" xmlns:cx2="http://schemas.microsoft.com/office/drawing/2015/10/21/chartex" xmlns:cx3="http://schemas.microsoft.com/office/drawing/2016/5/9/chartex" xmlns:cx4="http://schemas.microsoft.com/office/drawing/2016/5/10/chartex" xmlns:cx5="http://schemas.microsoft.com/office/drawing/2016/5/11/chartex" xmlns:cx6="http://schemas.microsoft.com/office/drawing/2016/5/12/chartex" xmlns:cx7="http://schemas.microsoft.com/office/drawing/2016/5/13/chartex" xmlns:cx8="http://schemas.microsoft.com/office/drawing/2016/5/14/chartex" xmlns:mc="http://schemas.openxmlformats.org/markup-compatibility/2006" xmlns:aink="http://schemas.microsoft.com/office/drawing/2016/ink" xmlns:am3d="http://schemas.microsoft.com/office/drawing/2017/model3d" xmlns:o="urn:schemas-microsoft-com:office:office" xmlns:oel="http://schemas.microsoft.com/office/2019/extlst" xmlns:r="http://schemas.openxmlformats.org/officeDocument/2006/relationships" xmlns:m="http://schemas.openxmlformats.org/officeDocument/2006/math" xmlns:v="urn:schemas-microsoft-com:vml" xmlns:wp14="http://schemas.microsoft.com/office/word/2010/wordprocessingDrawing" xmlns:wp="http://schemas.openxmlformats.org/drawingml/2006/wordprocessingDrawing" xmlns:w10="urn:schemas-microsoft-com:office:word" xmlns:w="http://schemas.openxmlformats.org/wordprocessingml/2006/main" xmlns:w14="http://schemas.microsoft.com/office/word/2010/wordml" xmlns:w15="http://schemas.microsoft.com/office/word/2012/wordml" xmlns:w16cex="http://schemas.microsoft.com/office/word/2018/wordml/cex" xmlns:w16cid="http://schemas.microsoft.com/office/word/2016/wordml/cid" xmlns:w16="http://schemas.microsoft.com/office/word/2018/wordml" xmlns:w16sdtdh="http://schemas.microsoft.com/office/word/2020/wordml/sdtdatahash" xmlns:w16se="http://schemas.microsoft.com/office/word/2015/wordml/symex" xmlns:wpg="http://schemas.microsoft.com/office/word/2010/wordprocessingGroup" xmlns:wpi="http://schemas.microsoft.com/office/word/2010/wordprocessingInk" xmlns:wne="http://schemas.microsoft.com/office/word/2006/wordml" xmlns:wps="http://schemas.microsoft.com/office/word/2010/wordprocessingShape" mc:Ignorable="w14 w15 w16se w16cid w16 w16cex w16sdtdh wp14">
+<w:hdr xmlns:wpc="http://schemas.microsoft.com/office/word/2010/wordprocessingCanvas" xmlns:cx="http://schemas.microsoft.com/office/drawing/2014/chartex" xmlns:cx1="http://schemas.microsoft.com/office/drawing/2015/9/8/chartex" xmlns:cx2="http://schemas.microsoft.com/office/drawing/2015/10/21/chartex" xmlns:cx3="http://schemas.microsoft.com/office/drawing/2016/5/9/chartex" xmlns:cx4="http://schemas.microsoft.com/office/drawing/2016/5/10/chartex" xmlns:cx5="http://schemas.microsoft.com/office/drawing/2016/5/11/chartex" xmlns:cx6="http://schemas.microsoft.com/office/drawing/2016/5/12/chartex" xmlns:cx7="http://schemas.microsoft.com/office/drawing/2016/5/13/chartex" xmlns:cx8="http://schemas.microsoft.com/office/drawing/2016/5/14/chartex" xmlns:mc="http://schemas.openxmlformats.org/markup-compatibility/2006" xmlns:aink="http://schemas.microsoft.com/office/drawing/2016/ink" xmlns:am3d="http://schemas.microsoft.com/office/drawing/2017/model3d" xmlns:o="urn:schemas-microsoft-com:office:office" xmlns:oel="http://schemas.microsoft.com/office/2019/extlst" xmlns:r="http://schemas.openxmlformats.org/officeDocument/2006/relationships" xmlns:m="http://schemas.openxmlformats.org/officeDocument/2006/math" xmlns:v="urn:schemas-microsoft-com:vml" xmlns:wp14="http://schemas.microsoft.com/office/word/2010/wordprocessingDrawing" xmlns:wp="http://schemas.openxmlformats.org/drawingml/2006/wordprocessingDrawing" xmlns:w10="urn:schemas-microsoft-com:office:word" xmlns:w="http://schemas.openxmlformats.org/wordprocessingml/2006/main" xmlns:w14="http://schemas.microsoft.com/office/word/2010/wordml" xmlns:w15="http://schemas.microsoft.com/office/word/2012/wordml" xmlns:w16cex="http://schemas.microsoft.com/office/word/2018/wordml/cex" xmlns:w16cid="http://schemas.microsoft.com/office/word/2016/wordml/cid" xmlns:w16="http://schemas.microsoft.com/office/word/2018/wordml" xmlns:w16du="http://schemas.microsoft.com/office/word/2023/wordml/word16du" xmlns:w16sdtdh="http://schemas.microsoft.com/office/word/2020/wordml/sdtdatahash" xmlns:w16se="http://schemas.microsoft.com/office/word/2015/wordml/symex" xmlns:wpg="http://schemas.microsoft.com/office/word/2010/wordprocessingGroup" xmlns:wpi="http://schemas.microsoft.com/office/word/2010/wordprocessingInk" xmlns:wne="http://schemas.microsoft.com/office/word/2006/wordml" xmlns:wps="http://schemas.microsoft.com/office/word/2010/wordprocessingShape" mc:Ignorable="w14 w15 w16se w16cid w16 w16cex w16sdtdh w16du wp14">
   <w:p>
     <w:pPr>
       <w:rPr>
@@ -16934,18 +16681,8 @@
         <w:b/>
         <w:sz w:val="36"/>
       </w:rPr>
-      <w:t xml:space="preserve">Excelsior Event </w:t>
+      <w:t>Excelsior Event Solutions</w:t>
     </w:r>
-    <w:proofErr w:type="spellStart"/>
-    <w:r>
-      <w:rPr>
-        <w:rFonts w:ascii="Palatino Linotype" w:hAnsi="Palatino Linotype"/>
-        <w:b/>
-        <w:sz w:val="36"/>
-      </w:rPr>
-      <w:t>Solutions</w:t>
-    </w:r>
-    <w:proofErr w:type="spellEnd"/>
   </w:p>
   <w:p>
     <w:pPr>
@@ -16959,7 +16696,7 @@
 </file>
 
 <file path=word/header2.xml><?xml version="1.0" encoding="utf-8"?>
-<w:hdr xmlns:wpc="http://schemas.microsoft.com/office/word/2010/wordprocessingCanvas" xmlns:cx="http://schemas.microsoft.com/office/drawing/2014/chartex" xmlns:cx1="http://schemas.microsoft.com/office/drawing/2015/9/8/chartex" xmlns:cx2="http://schemas.microsoft.com/office/drawing/2015/10/21/chartex" xmlns:cx3="http://schemas.microsoft.com/office/drawing/2016/5/9/chartex" xmlns:cx4="http://schemas.microsoft.com/office/drawing/2016/5/10/chartex" xmlns:cx5="http://schemas.microsoft.com/office/drawing/2016/5/11/chartex" xmlns:cx6="http://schemas.microsoft.com/office/drawing/2016/5/12/chartex" xmlns:cx7="http://schemas.microsoft.com/office/drawing/2016/5/13/chartex" xmlns:cx8="http://schemas.microsoft.com/office/drawing/2016/5/14/chartex" xmlns:mc="http://schemas.openxmlformats.org/markup-compatibility/2006" xmlns:aink="http://schemas.microsoft.com/office/drawing/2016/ink" xmlns:am3d="http://schemas.microsoft.com/office/drawing/2017/model3d" xmlns:o="urn:schemas-microsoft-com:office:office" xmlns:oel="http://schemas.microsoft.com/office/2019/extlst" xmlns:r="http://schemas.openxmlformats.org/officeDocument/2006/relationships" xmlns:m="http://schemas.openxmlformats.org/officeDocument/2006/math" xmlns:v="urn:schemas-microsoft-com:vml" xmlns:wp14="http://schemas.microsoft.com/office/word/2010/wordprocessingDrawing" xmlns:wp="http://schemas.openxmlformats.org/drawingml/2006/wordprocessingDrawing" xmlns:w10="urn:schemas-microsoft-com:office:word" xmlns:w="http://schemas.openxmlformats.org/wordprocessingml/2006/main" xmlns:w14="http://schemas.microsoft.com/office/word/2010/wordml" xmlns:w15="http://schemas.microsoft.com/office/word/2012/wordml" xmlns:w16cex="http://schemas.microsoft.com/office/word/2018/wordml/cex" xmlns:w16cid="http://schemas.microsoft.com/office/word/2016/wordml/cid" xmlns:w16="http://schemas.microsoft.com/office/word/2018/wordml" xmlns:w16sdtdh="http://schemas.microsoft.com/office/word/2020/wordml/sdtdatahash" xmlns:w16se="http://schemas.microsoft.com/office/word/2015/wordml/symex" xmlns:wpg="http://schemas.microsoft.com/office/word/2010/wordprocessingGroup" xmlns:wpi="http://schemas.microsoft.com/office/word/2010/wordprocessingInk" xmlns:wne="http://schemas.microsoft.com/office/word/2006/wordml" xmlns:wps="http://schemas.microsoft.com/office/word/2010/wordprocessingShape" mc:Ignorable="w14 w15 w16se w16cid w16 w16cex w16sdtdh wp14">
+<w:hdr xmlns:wpc="http://schemas.microsoft.com/office/word/2010/wordprocessingCanvas" xmlns:cx="http://schemas.microsoft.com/office/drawing/2014/chartex" xmlns:cx1="http://schemas.microsoft.com/office/drawing/2015/9/8/chartex" xmlns:cx2="http://schemas.microsoft.com/office/drawing/2015/10/21/chartex" xmlns:cx3="http://schemas.microsoft.com/office/drawing/2016/5/9/chartex" xmlns:cx4="http://schemas.microsoft.com/office/drawing/2016/5/10/chartex" xmlns:cx5="http://schemas.microsoft.com/office/drawing/2016/5/11/chartex" xmlns:cx6="http://schemas.microsoft.com/office/drawing/2016/5/12/chartex" xmlns:cx7="http://schemas.microsoft.com/office/drawing/2016/5/13/chartex" xmlns:cx8="http://schemas.microsoft.com/office/drawing/2016/5/14/chartex" xmlns:mc="http://schemas.openxmlformats.org/markup-compatibility/2006" xmlns:aink="http://schemas.microsoft.com/office/drawing/2016/ink" xmlns:am3d="http://schemas.microsoft.com/office/drawing/2017/model3d" xmlns:o="urn:schemas-microsoft-com:office:office" xmlns:oel="http://schemas.microsoft.com/office/2019/extlst" xmlns:r="http://schemas.openxmlformats.org/officeDocument/2006/relationships" xmlns:m="http://schemas.openxmlformats.org/officeDocument/2006/math" xmlns:v="urn:schemas-microsoft-com:vml" xmlns:wp14="http://schemas.microsoft.com/office/word/2010/wordprocessingDrawing" xmlns:wp="http://schemas.openxmlformats.org/drawingml/2006/wordprocessingDrawing" xmlns:w10="urn:schemas-microsoft-com:office:word" xmlns:w="http://schemas.openxmlformats.org/wordprocessingml/2006/main" xmlns:w14="http://schemas.microsoft.com/office/word/2010/wordml" xmlns:w15="http://schemas.microsoft.com/office/word/2012/wordml" xmlns:w16cex="http://schemas.microsoft.com/office/word/2018/wordml/cex" xmlns:w16cid="http://schemas.microsoft.com/office/word/2016/wordml/cid" xmlns:w16="http://schemas.microsoft.com/office/word/2018/wordml" xmlns:w16du="http://schemas.microsoft.com/office/word/2023/wordml/word16du" xmlns:w16sdtdh="http://schemas.microsoft.com/office/word/2020/wordml/sdtdatahash" xmlns:w16se="http://schemas.microsoft.com/office/word/2015/wordml/symex" xmlns:wpg="http://schemas.microsoft.com/office/word/2010/wordprocessingGroup" xmlns:wpi="http://schemas.microsoft.com/office/word/2010/wordprocessingInk" xmlns:wne="http://schemas.microsoft.com/office/word/2006/wordml" xmlns:wps="http://schemas.microsoft.com/office/word/2010/wordprocessingShape" mc:Ignorable="w14 w15 w16se w16cid w16 w16cex w16sdtdh w16du wp14">
   <w:tbl>
     <w:tblPr>
       <w:tblW w:w="0" w:type="auto"/>
@@ -16996,16 +16733,8 @@
             <w:rPr>
               <w:rFonts w:ascii="Palatino Linotype" w:hAnsi="Palatino Linotype"/>
             </w:rPr>
-            <w:t xml:space="preserve">Excelsior Event </w:t>
+            <w:t>Excelsior Event Solutions</w:t>
           </w:r>
-          <w:proofErr w:type="spellStart"/>
-          <w:r>
-            <w:rPr>
-              <w:rFonts w:ascii="Palatino Linotype" w:hAnsi="Palatino Linotype"/>
-            </w:rPr>
-            <w:t>Solutions</w:t>
-          </w:r>
-          <w:proofErr w:type="spellEnd"/>
           <w:r>
             <w:rPr>
               <w:rFonts w:ascii="Palatino Linotype" w:hAnsi="Palatino Linotype"/>
@@ -17146,7 +16875,7 @@
 </file>
 
 <file path=word/header3.xml><?xml version="1.0" encoding="utf-8"?>
-<w:hdr xmlns:wpc="http://schemas.microsoft.com/office/word/2010/wordprocessingCanvas" xmlns:cx="http://schemas.microsoft.com/office/drawing/2014/chartex" xmlns:cx1="http://schemas.microsoft.com/office/drawing/2015/9/8/chartex" xmlns:cx2="http://schemas.microsoft.com/office/drawing/2015/10/21/chartex" xmlns:cx3="http://schemas.microsoft.com/office/drawing/2016/5/9/chartex" xmlns:cx4="http://schemas.microsoft.com/office/drawing/2016/5/10/chartex" xmlns:cx5="http://schemas.microsoft.com/office/drawing/2016/5/11/chartex" xmlns:cx6="http://schemas.microsoft.com/office/drawing/2016/5/12/chartex" xmlns:cx7="http://schemas.microsoft.com/office/drawing/2016/5/13/chartex" xmlns:cx8="http://schemas.microsoft.com/office/drawing/2016/5/14/chartex" xmlns:mc="http://schemas.openxmlformats.org/markup-compatibility/2006" xmlns:aink="http://schemas.microsoft.com/office/drawing/2016/ink" xmlns:am3d="http://schemas.microsoft.com/office/drawing/2017/model3d" xmlns:o="urn:schemas-microsoft-com:office:office" xmlns:oel="http://schemas.microsoft.com/office/2019/extlst" xmlns:r="http://schemas.openxmlformats.org/officeDocument/2006/relationships" xmlns:m="http://schemas.openxmlformats.org/officeDocument/2006/math" xmlns:v="urn:schemas-microsoft-com:vml" xmlns:wp14="http://schemas.microsoft.com/office/word/2010/wordprocessingDrawing" xmlns:wp="http://schemas.openxmlformats.org/drawingml/2006/wordprocessingDrawing" xmlns:w10="urn:schemas-microsoft-com:office:word" xmlns:w="http://schemas.openxmlformats.org/wordprocessingml/2006/main" xmlns:w14="http://schemas.microsoft.com/office/word/2010/wordml" xmlns:w15="http://schemas.microsoft.com/office/word/2012/wordml" xmlns:w16cex="http://schemas.microsoft.com/office/word/2018/wordml/cex" xmlns:w16cid="http://schemas.microsoft.com/office/word/2016/wordml/cid" xmlns:w16="http://schemas.microsoft.com/office/word/2018/wordml" xmlns:w16sdtdh="http://schemas.microsoft.com/office/word/2020/wordml/sdtdatahash" xmlns:w16se="http://schemas.microsoft.com/office/word/2015/wordml/symex" xmlns:wpg="http://schemas.microsoft.com/office/word/2010/wordprocessingGroup" xmlns:wpi="http://schemas.microsoft.com/office/word/2010/wordprocessingInk" xmlns:wne="http://schemas.microsoft.com/office/word/2006/wordml" xmlns:wps="http://schemas.microsoft.com/office/word/2010/wordprocessingShape" mc:Ignorable="w14 w15 w16se w16cid w16 w16cex w16sdtdh wp14">
+<w:hdr xmlns:wpc="http://schemas.microsoft.com/office/word/2010/wordprocessingCanvas" xmlns:cx="http://schemas.microsoft.com/office/drawing/2014/chartex" xmlns:cx1="http://schemas.microsoft.com/office/drawing/2015/9/8/chartex" xmlns:cx2="http://schemas.microsoft.com/office/drawing/2015/10/21/chartex" xmlns:cx3="http://schemas.microsoft.com/office/drawing/2016/5/9/chartex" xmlns:cx4="http://schemas.microsoft.com/office/drawing/2016/5/10/chartex" xmlns:cx5="http://schemas.microsoft.com/office/drawing/2016/5/11/chartex" xmlns:cx6="http://schemas.microsoft.com/office/drawing/2016/5/12/chartex" xmlns:cx7="http://schemas.microsoft.com/office/drawing/2016/5/13/chartex" xmlns:cx8="http://schemas.microsoft.com/office/drawing/2016/5/14/chartex" xmlns:mc="http://schemas.openxmlformats.org/markup-compatibility/2006" xmlns:aink="http://schemas.microsoft.com/office/drawing/2016/ink" xmlns:am3d="http://schemas.microsoft.com/office/drawing/2017/model3d" xmlns:o="urn:schemas-microsoft-com:office:office" xmlns:oel="http://schemas.microsoft.com/office/2019/extlst" xmlns:r="http://schemas.openxmlformats.org/officeDocument/2006/relationships" xmlns:m="http://schemas.openxmlformats.org/officeDocument/2006/math" xmlns:v="urn:schemas-microsoft-com:vml" xmlns:wp14="http://schemas.microsoft.com/office/word/2010/wordprocessingDrawing" xmlns:wp="http://schemas.openxmlformats.org/drawingml/2006/wordprocessingDrawing" xmlns:w10="urn:schemas-microsoft-com:office:word" xmlns:w="http://schemas.openxmlformats.org/wordprocessingml/2006/main" xmlns:w14="http://schemas.microsoft.com/office/word/2010/wordml" xmlns:w15="http://schemas.microsoft.com/office/word/2012/wordml" xmlns:w16cex="http://schemas.microsoft.com/office/word/2018/wordml/cex" xmlns:w16cid="http://schemas.microsoft.com/office/word/2016/wordml/cid" xmlns:w16="http://schemas.microsoft.com/office/word/2018/wordml" xmlns:w16du="http://schemas.microsoft.com/office/word/2023/wordml/word16du" xmlns:w16sdtdh="http://schemas.microsoft.com/office/word/2020/wordml/sdtdatahash" xmlns:w16se="http://schemas.microsoft.com/office/word/2015/wordml/symex" xmlns:wpg="http://schemas.microsoft.com/office/word/2010/wordprocessingGroup" xmlns:wpi="http://schemas.microsoft.com/office/word/2010/wordprocessingInk" xmlns:wne="http://schemas.microsoft.com/office/word/2006/wordml" xmlns:wps="http://schemas.microsoft.com/office/word/2010/wordprocessingShape" mc:Ignorable="w14 w15 w16se w16cid w16 w16cex w16sdtdh w16du wp14">
   <w:p>
     <w:pPr>
       <w:pStyle w:val="Cabealho"/>
@@ -17156,7 +16885,7 @@
 </file>
 
 <file path=word/header4.xml><?xml version="1.0" encoding="utf-8"?>
-<w:hdr xmlns:wpc="http://schemas.microsoft.com/office/word/2010/wordprocessingCanvas" xmlns:cx="http://schemas.microsoft.com/office/drawing/2014/chartex" xmlns:cx1="http://schemas.microsoft.com/office/drawing/2015/9/8/chartex" xmlns:cx2="http://schemas.microsoft.com/office/drawing/2015/10/21/chartex" xmlns:cx3="http://schemas.microsoft.com/office/drawing/2016/5/9/chartex" xmlns:cx4="http://schemas.microsoft.com/office/drawing/2016/5/10/chartex" xmlns:cx5="http://schemas.microsoft.com/office/drawing/2016/5/11/chartex" xmlns:cx6="http://schemas.microsoft.com/office/drawing/2016/5/12/chartex" xmlns:cx7="http://schemas.microsoft.com/office/drawing/2016/5/13/chartex" xmlns:cx8="http://schemas.microsoft.com/office/drawing/2016/5/14/chartex" xmlns:mc="http://schemas.openxmlformats.org/markup-compatibility/2006" xmlns:aink="http://schemas.microsoft.com/office/drawing/2016/ink" xmlns:am3d="http://schemas.microsoft.com/office/drawing/2017/model3d" xmlns:o="urn:schemas-microsoft-com:office:office" xmlns:oel="http://schemas.microsoft.com/office/2019/extlst" xmlns:r="http://schemas.openxmlformats.org/officeDocument/2006/relationships" xmlns:m="http://schemas.openxmlformats.org/officeDocument/2006/math" xmlns:v="urn:schemas-microsoft-com:vml" xmlns:wp14="http://schemas.microsoft.com/office/word/2010/wordprocessingDrawing" xmlns:wp="http://schemas.openxmlformats.org/drawingml/2006/wordprocessingDrawing" xmlns:w10="urn:schemas-microsoft-com:office:word" xmlns:w="http://schemas.openxmlformats.org/wordprocessingml/2006/main" xmlns:w14="http://schemas.microsoft.com/office/word/2010/wordml" xmlns:w15="http://schemas.microsoft.com/office/word/2012/wordml" xmlns:w16cex="http://schemas.microsoft.com/office/word/2018/wordml/cex" xmlns:w16cid="http://schemas.microsoft.com/office/word/2016/wordml/cid" xmlns:w16="http://schemas.microsoft.com/office/word/2018/wordml" xmlns:w16sdtdh="http://schemas.microsoft.com/office/word/2020/wordml/sdtdatahash" xmlns:w16se="http://schemas.microsoft.com/office/word/2015/wordml/symex" xmlns:wpg="http://schemas.microsoft.com/office/word/2010/wordprocessingGroup" xmlns:wpi="http://schemas.microsoft.com/office/word/2010/wordprocessingInk" xmlns:wne="http://schemas.microsoft.com/office/word/2006/wordml" xmlns:wps="http://schemas.microsoft.com/office/word/2010/wordprocessingShape" mc:Ignorable="w14 w15 w16se w16cid w16 w16cex w16sdtdh wp14">
+<w:hdr xmlns:wpc="http://schemas.microsoft.com/office/word/2010/wordprocessingCanvas" xmlns:cx="http://schemas.microsoft.com/office/drawing/2014/chartex" xmlns:cx1="http://schemas.microsoft.com/office/drawing/2015/9/8/chartex" xmlns:cx2="http://schemas.microsoft.com/office/drawing/2015/10/21/chartex" xmlns:cx3="http://schemas.microsoft.com/office/drawing/2016/5/9/chartex" xmlns:cx4="http://schemas.microsoft.com/office/drawing/2016/5/10/chartex" xmlns:cx5="http://schemas.microsoft.com/office/drawing/2016/5/11/chartex" xmlns:cx6="http://schemas.microsoft.com/office/drawing/2016/5/12/chartex" xmlns:cx7="http://schemas.microsoft.com/office/drawing/2016/5/13/chartex" xmlns:cx8="http://schemas.microsoft.com/office/drawing/2016/5/14/chartex" xmlns:mc="http://schemas.openxmlformats.org/markup-compatibility/2006" xmlns:aink="http://schemas.microsoft.com/office/drawing/2016/ink" xmlns:am3d="http://schemas.microsoft.com/office/drawing/2017/model3d" xmlns:o="urn:schemas-microsoft-com:office:office" xmlns:oel="http://schemas.microsoft.com/office/2019/extlst" xmlns:r="http://schemas.openxmlformats.org/officeDocument/2006/relationships" xmlns:m="http://schemas.openxmlformats.org/officeDocument/2006/math" xmlns:v="urn:schemas-microsoft-com:vml" xmlns:wp14="http://schemas.microsoft.com/office/word/2010/wordprocessingDrawing" xmlns:wp="http://schemas.openxmlformats.org/drawingml/2006/wordprocessingDrawing" xmlns:w10="urn:schemas-microsoft-com:office:word" xmlns:w="http://schemas.openxmlformats.org/wordprocessingml/2006/main" xmlns:w14="http://schemas.microsoft.com/office/word/2010/wordml" xmlns:w15="http://schemas.microsoft.com/office/word/2012/wordml" xmlns:w16cex="http://schemas.microsoft.com/office/word/2018/wordml/cex" xmlns:w16cid="http://schemas.microsoft.com/office/word/2016/wordml/cid" xmlns:w16="http://schemas.microsoft.com/office/word/2018/wordml" xmlns:w16du="http://schemas.microsoft.com/office/word/2023/wordml/word16du" xmlns:w16sdtdh="http://schemas.microsoft.com/office/word/2020/wordml/sdtdatahash" xmlns:w16se="http://schemas.microsoft.com/office/word/2015/wordml/symex" xmlns:wpg="http://schemas.microsoft.com/office/word/2010/wordprocessingGroup" xmlns:wpi="http://schemas.microsoft.com/office/word/2010/wordprocessingInk" xmlns:wne="http://schemas.microsoft.com/office/word/2006/wordml" xmlns:wps="http://schemas.microsoft.com/office/word/2010/wordprocessingShape" mc:Ignorable="w14 w15 w16se w16cid w16 w16cex w16sdtdh w16du wp14">
   <w:tbl>
     <w:tblPr>
       <w:tblW w:w="0" w:type="auto"/>
@@ -17290,7 +17019,7 @@
 </file>
 
 <file path=word/header5.xml><?xml version="1.0" encoding="utf-8"?>
-<w:hdr xmlns:wpc="http://schemas.microsoft.com/office/word/2010/wordprocessingCanvas" xmlns:cx="http://schemas.microsoft.com/office/drawing/2014/chartex" xmlns:cx1="http://schemas.microsoft.com/office/drawing/2015/9/8/chartex" xmlns:cx2="http://schemas.microsoft.com/office/drawing/2015/10/21/chartex" xmlns:cx3="http://schemas.microsoft.com/office/drawing/2016/5/9/chartex" xmlns:cx4="http://schemas.microsoft.com/office/drawing/2016/5/10/chartex" xmlns:cx5="http://schemas.microsoft.com/office/drawing/2016/5/11/chartex" xmlns:cx6="http://schemas.microsoft.com/office/drawing/2016/5/12/chartex" xmlns:cx7="http://schemas.microsoft.com/office/drawing/2016/5/13/chartex" xmlns:cx8="http://schemas.microsoft.com/office/drawing/2016/5/14/chartex" xmlns:mc="http://schemas.openxmlformats.org/markup-compatibility/2006" xmlns:aink="http://schemas.microsoft.com/office/drawing/2016/ink" xmlns:am3d="http://schemas.microsoft.com/office/drawing/2017/model3d" xmlns:o="urn:schemas-microsoft-com:office:office" xmlns:oel="http://schemas.microsoft.com/office/2019/extlst" xmlns:r="http://schemas.openxmlformats.org/officeDocument/2006/relationships" xmlns:m="http://schemas.openxmlformats.org/officeDocument/2006/math" xmlns:v="urn:schemas-microsoft-com:vml" xmlns:wp14="http://schemas.microsoft.com/office/word/2010/wordprocessingDrawing" xmlns:wp="http://schemas.openxmlformats.org/drawingml/2006/wordprocessingDrawing" xmlns:w10="urn:schemas-microsoft-com:office:word" xmlns:w="http://schemas.openxmlformats.org/wordprocessingml/2006/main" xmlns:w14="http://schemas.microsoft.com/office/word/2010/wordml" xmlns:w15="http://schemas.microsoft.com/office/word/2012/wordml" xmlns:w16cex="http://schemas.microsoft.com/office/word/2018/wordml/cex" xmlns:w16cid="http://schemas.microsoft.com/office/word/2016/wordml/cid" xmlns:w16="http://schemas.microsoft.com/office/word/2018/wordml" xmlns:w16sdtdh="http://schemas.microsoft.com/office/word/2020/wordml/sdtdatahash" xmlns:w16se="http://schemas.microsoft.com/office/word/2015/wordml/symex" xmlns:wpg="http://schemas.microsoft.com/office/word/2010/wordprocessingGroup" xmlns:wpi="http://schemas.microsoft.com/office/word/2010/wordprocessingInk" xmlns:wne="http://schemas.microsoft.com/office/word/2006/wordml" xmlns:wps="http://schemas.microsoft.com/office/word/2010/wordprocessingShape" mc:Ignorable="w14 w15 w16se w16cid w16 w16cex w16sdtdh wp14">
+<w:hdr xmlns:wpc="http://schemas.microsoft.com/office/word/2010/wordprocessingCanvas" xmlns:cx="http://schemas.microsoft.com/office/drawing/2014/chartex" xmlns:cx1="http://schemas.microsoft.com/office/drawing/2015/9/8/chartex" xmlns:cx2="http://schemas.microsoft.com/office/drawing/2015/10/21/chartex" xmlns:cx3="http://schemas.microsoft.com/office/drawing/2016/5/9/chartex" xmlns:cx4="http://schemas.microsoft.com/office/drawing/2016/5/10/chartex" xmlns:cx5="http://schemas.microsoft.com/office/drawing/2016/5/11/chartex" xmlns:cx6="http://schemas.microsoft.com/office/drawing/2016/5/12/chartex" xmlns:cx7="http://schemas.microsoft.com/office/drawing/2016/5/13/chartex" xmlns:cx8="http://schemas.microsoft.com/office/drawing/2016/5/14/chartex" xmlns:mc="http://schemas.openxmlformats.org/markup-compatibility/2006" xmlns:aink="http://schemas.microsoft.com/office/drawing/2016/ink" xmlns:am3d="http://schemas.microsoft.com/office/drawing/2017/model3d" xmlns:o="urn:schemas-microsoft-com:office:office" xmlns:oel="http://schemas.microsoft.com/office/2019/extlst" xmlns:r="http://schemas.openxmlformats.org/officeDocument/2006/relationships" xmlns:m="http://schemas.openxmlformats.org/officeDocument/2006/math" xmlns:v="urn:schemas-microsoft-com:vml" xmlns:wp14="http://schemas.microsoft.com/office/word/2010/wordprocessingDrawing" xmlns:wp="http://schemas.openxmlformats.org/drawingml/2006/wordprocessingDrawing" xmlns:w10="urn:schemas-microsoft-com:office:word" xmlns:w="http://schemas.openxmlformats.org/wordprocessingml/2006/main" xmlns:w14="http://schemas.microsoft.com/office/word/2010/wordml" xmlns:w15="http://schemas.microsoft.com/office/word/2012/wordml" xmlns:w16cex="http://schemas.microsoft.com/office/word/2018/wordml/cex" xmlns:w16cid="http://schemas.microsoft.com/office/word/2016/wordml/cid" xmlns:w16="http://schemas.microsoft.com/office/word/2018/wordml" xmlns:w16du="http://schemas.microsoft.com/office/word/2023/wordml/word16du" xmlns:w16sdtdh="http://schemas.microsoft.com/office/word/2020/wordml/sdtdatahash" xmlns:w16se="http://schemas.microsoft.com/office/word/2015/wordml/symex" xmlns:wpg="http://schemas.microsoft.com/office/word/2010/wordprocessingGroup" xmlns:wpi="http://schemas.microsoft.com/office/word/2010/wordprocessingInk" xmlns:wne="http://schemas.microsoft.com/office/word/2006/wordml" xmlns:wps="http://schemas.microsoft.com/office/word/2010/wordprocessingShape" mc:Ignorable="w14 w15 w16se w16cid w16 w16cex w16sdtdh w16du wp14">
   <w:p>
     <w:pPr>
       <w:pStyle w:val="Cabealho"/>
@@ -17300,7 +17029,7 @@
 </file>
 
 <file path=word/numbering.xml><?xml version="1.0" encoding="utf-8"?>
-<w:numbering xmlns:wpc="http://schemas.microsoft.com/office/word/2010/wordprocessingCanvas" xmlns:cx="http://schemas.microsoft.com/office/drawing/2014/chartex" xmlns:cx1="http://schemas.microsoft.com/office/drawing/2015/9/8/chartex" xmlns:cx2="http://schemas.microsoft.com/office/drawing/2015/10/21/chartex" xmlns:cx3="http://schemas.microsoft.com/office/drawing/2016/5/9/chartex" xmlns:cx4="http://schemas.microsoft.com/office/drawing/2016/5/10/chartex" xmlns:cx5="http://schemas.microsoft.com/office/drawing/2016/5/11/chartex" xmlns:cx6="http://schemas.microsoft.com/office/drawing/2016/5/12/chartex" xmlns:cx7="http://schemas.microsoft.com/office/drawing/2016/5/13/chartex" xmlns:cx8="http://schemas.microsoft.com/office/drawing/2016/5/14/chartex" xmlns:mc="http://schemas.openxmlformats.org/markup-compatibility/2006" xmlns:aink="http://schemas.microsoft.com/office/drawing/2016/ink" xmlns:am3d="http://schemas.microsoft.com/office/drawing/2017/model3d" xmlns:o="urn:schemas-microsoft-com:office:office" xmlns:oel="http://schemas.microsoft.com/office/2019/extlst" xmlns:r="http://schemas.openxmlformats.org/officeDocument/2006/relationships" xmlns:m="http://schemas.openxmlformats.org/officeDocument/2006/math" xmlns:v="urn:schemas-microsoft-com:vml" xmlns:wp14="http://schemas.microsoft.com/office/word/2010/wordprocessingDrawing" xmlns:wp="http://schemas.openxmlformats.org/drawingml/2006/wordprocessingDrawing" xmlns:w10="urn:schemas-microsoft-com:office:word" xmlns:w="http://schemas.openxmlformats.org/wordprocessingml/2006/main" xmlns:w14="http://schemas.microsoft.com/office/word/2010/wordml" xmlns:w15="http://schemas.microsoft.com/office/word/2012/wordml" xmlns:w16cex="http://schemas.microsoft.com/office/word/2018/wordml/cex" xmlns:w16cid="http://schemas.microsoft.com/office/word/2016/wordml/cid" xmlns:w16="http://schemas.microsoft.com/office/word/2018/wordml" xmlns:w16sdtdh="http://schemas.microsoft.com/office/word/2020/wordml/sdtdatahash" xmlns:w16se="http://schemas.microsoft.com/office/word/2015/wordml/symex" xmlns:wpg="http://schemas.microsoft.com/office/word/2010/wordprocessingGroup" xmlns:wpi="http://schemas.microsoft.com/office/word/2010/wordprocessingInk" xmlns:wne="http://schemas.microsoft.com/office/word/2006/wordml" xmlns:wps="http://schemas.microsoft.com/office/word/2010/wordprocessingShape" mc:Ignorable="w14 w15 w16se w16cid w16 w16cex w16sdtdh wp14">
+<w:numbering xmlns:wpc="http://schemas.microsoft.com/office/word/2010/wordprocessingCanvas" xmlns:cx="http://schemas.microsoft.com/office/drawing/2014/chartex" xmlns:cx1="http://schemas.microsoft.com/office/drawing/2015/9/8/chartex" xmlns:cx2="http://schemas.microsoft.com/office/drawing/2015/10/21/chartex" xmlns:cx3="http://schemas.microsoft.com/office/drawing/2016/5/9/chartex" xmlns:cx4="http://schemas.microsoft.com/office/drawing/2016/5/10/chartex" xmlns:cx5="http://schemas.microsoft.com/office/drawing/2016/5/11/chartex" xmlns:cx6="http://schemas.microsoft.com/office/drawing/2016/5/12/chartex" xmlns:cx7="http://schemas.microsoft.com/office/drawing/2016/5/13/chartex" xmlns:cx8="http://schemas.microsoft.com/office/drawing/2016/5/14/chartex" xmlns:mc="http://schemas.openxmlformats.org/markup-compatibility/2006" xmlns:aink="http://schemas.microsoft.com/office/drawing/2016/ink" xmlns:am3d="http://schemas.microsoft.com/office/drawing/2017/model3d" xmlns:o="urn:schemas-microsoft-com:office:office" xmlns:oel="http://schemas.microsoft.com/office/2019/extlst" xmlns:r="http://schemas.openxmlformats.org/officeDocument/2006/relationships" xmlns:m="http://schemas.openxmlformats.org/officeDocument/2006/math" xmlns:v="urn:schemas-microsoft-com:vml" xmlns:wp14="http://schemas.microsoft.com/office/word/2010/wordprocessingDrawing" xmlns:wp="http://schemas.openxmlformats.org/drawingml/2006/wordprocessingDrawing" xmlns:w10="urn:schemas-microsoft-com:office:word" xmlns:w="http://schemas.openxmlformats.org/wordprocessingml/2006/main" xmlns:w14="http://schemas.microsoft.com/office/word/2010/wordml" xmlns:w15="http://schemas.microsoft.com/office/word/2012/wordml" xmlns:w16cex="http://schemas.microsoft.com/office/word/2018/wordml/cex" xmlns:w16cid="http://schemas.microsoft.com/office/word/2016/wordml/cid" xmlns:w16="http://schemas.microsoft.com/office/word/2018/wordml" xmlns:w16du="http://schemas.microsoft.com/office/word/2023/wordml/word16du" xmlns:w16sdtdh="http://schemas.microsoft.com/office/word/2020/wordml/sdtdatahash" xmlns:w16se="http://schemas.microsoft.com/office/word/2015/wordml/symex" xmlns:wpg="http://schemas.microsoft.com/office/word/2010/wordprocessingGroup" xmlns:wpi="http://schemas.microsoft.com/office/word/2010/wordprocessingInk" xmlns:wne="http://schemas.microsoft.com/office/word/2006/wordml" xmlns:wps="http://schemas.microsoft.com/office/word/2010/wordprocessingShape" mc:Ignorable="w14 w15 w16se w16cid w16 w16cex w16sdtdh w16du wp14">
   <w:abstractNum w:abstractNumId="0" w15:restartNumberingAfterBreak="0">
     <w:nsid w:val="FFFFFFFB"/>
     <w:multiLevelType w:val="multilevel"/>
@@ -21208,7 +20937,7 @@
 </file>
 
 <file path=word/styles.xml><?xml version="1.0" encoding="utf-8"?>
-<w:styles xmlns:mc="http://schemas.openxmlformats.org/markup-compatibility/2006" xmlns:r="http://schemas.openxmlformats.org/officeDocument/2006/relationships" xmlns:w="http://schemas.openxmlformats.org/wordprocessingml/2006/main" xmlns:w14="http://schemas.microsoft.com/office/word/2010/wordml" xmlns:w15="http://schemas.microsoft.com/office/word/2012/wordml" xmlns:w16cex="http://schemas.microsoft.com/office/word/2018/wordml/cex" xmlns:w16cid="http://schemas.microsoft.com/office/word/2016/wordml/cid" xmlns:w16="http://schemas.microsoft.com/office/word/2018/wordml" xmlns:w16sdtdh="http://schemas.microsoft.com/office/word/2020/wordml/sdtdatahash" xmlns:w16se="http://schemas.microsoft.com/office/word/2015/wordml/symex" mc:Ignorable="w14 w15 w16se w16cid w16 w16cex w16sdtdh">
+<w:styles xmlns:mc="http://schemas.openxmlformats.org/markup-compatibility/2006" xmlns:r="http://schemas.openxmlformats.org/officeDocument/2006/relationships" xmlns:w="http://schemas.openxmlformats.org/wordprocessingml/2006/main" xmlns:w14="http://schemas.microsoft.com/office/word/2010/wordml" xmlns:w15="http://schemas.microsoft.com/office/word/2012/wordml" xmlns:w16cex="http://schemas.microsoft.com/office/word/2018/wordml/cex" xmlns:w16cid="http://schemas.microsoft.com/office/word/2016/wordml/cid" xmlns:w16="http://schemas.microsoft.com/office/word/2018/wordml" xmlns:w16du="http://schemas.microsoft.com/office/word/2023/wordml/word16du" xmlns:w16sdtdh="http://schemas.microsoft.com/office/word/2020/wordml/sdtdatahash" xmlns:w16se="http://schemas.microsoft.com/office/word/2015/wordml/symex" mc:Ignorable="w14 w15 w16se w16cid w16 w16cex w16sdtdh w16du">
   <w:docDefaults>
     <w:rPrDefault>
       <w:rPr>

</xml_diff>